<commit_message>
L'orage se lève !
</commit_message>
<xml_diff>
--- a/DocumentationTechnique/Ku_TPI.docx
+++ b/DocumentationTechnique/Ku_TPI.docx
@@ -165,9 +165,6 @@
                 </w:rPr>
                 <w:alias w:val="Sous-titre"/>
                 <w:id w:val="15524255"/>
-                <w:placeholder>
-                  <w:docPart w:val="875975FE293E4B38BC4522EA6004C617"/>
-                </w:placeholder>
                 <w:dataBinding w:prefixMappings="xmlns:ns0='http://schemas.openxmlformats.org/package/2006/metadata/core-properties' xmlns:ns1='http://purl.org/dc/elements/1.1/'" w:xpath="/ns0:coreProperties[1]/ns1:subject[1]" w:storeItemID="{6C3C8BC8-F283-45AE-878A-BAB7291924A1}"/>
                 <w:text/>
               </w:sdtPr>
@@ -376,15 +373,7 @@
             <w:rPr>
               <w:lang w:val="fr-FR"/>
             </w:rPr>
-            <w:t>Table</w:t>
-          </w:r>
-          <w:bookmarkStart w:id="0" w:name="_GoBack"/>
-          <w:bookmarkEnd w:id="0"/>
-          <w:r>
-            <w:rPr>
-              <w:lang w:val="fr-FR"/>
-            </w:rPr>
-            <w:t xml:space="preserve"> des matières</w:t>
+            <w:t>Table des matières</w:t>
           </w:r>
         </w:p>
         <w:p>
@@ -408,13 +397,13 @@
           <w:r>
             <w:fldChar w:fldCharType="separate"/>
           </w:r>
-          <w:hyperlink w:anchor="_Toc452735495" w:history="1">
+          <w:hyperlink w:anchor="_Toc453141033" w:history="1">
             <w:r>
               <w:rPr>
                 <w:rStyle w:val="Lienhypertexte"/>
                 <w:noProof/>
               </w:rPr>
-              <w:t>Introduction</w:t>
+              <w:t>Analyse préliminaire</w:t>
             </w:r>
             <w:r>
               <w:rPr>
@@ -435,7 +424,7 @@
                 <w:noProof/>
                 <w:webHidden/>
               </w:rPr>
-              <w:instrText xml:space="preserve"> PAGEREF _Toc452735495 \h </w:instrText>
+              <w:instrText xml:space="preserve"> PAGEREF _Toc453141033 \h </w:instrText>
             </w:r>
             <w:r>
               <w:rPr>
@@ -478,13 +467,13 @@
               <w:lang w:eastAsia="fr-CH"/>
             </w:rPr>
           </w:pPr>
-          <w:hyperlink w:anchor="_Toc452735496" w:history="1">
+          <w:hyperlink w:anchor="_Toc453141034" w:history="1">
             <w:r>
               <w:rPr>
                 <w:rStyle w:val="Lienhypertexte"/>
                 <w:noProof/>
               </w:rPr>
-              <w:t>Préambule</w:t>
+              <w:t>Introduction</w:t>
             </w:r>
             <w:r>
               <w:rPr>
@@ -505,7 +494,7 @@
                 <w:noProof/>
                 <w:webHidden/>
               </w:rPr>
-              <w:instrText xml:space="preserve"> PAGEREF _Toc452735496 \h </w:instrText>
+              <w:instrText xml:space="preserve"> PAGEREF _Toc453141034 \h </w:instrText>
             </w:r>
             <w:r>
               <w:rPr>
@@ -548,13 +537,13 @@
               <w:lang w:eastAsia="fr-CH"/>
             </w:rPr>
           </w:pPr>
-          <w:hyperlink w:anchor="_Toc452735497" w:history="1">
+          <w:hyperlink w:anchor="_Toc453141035" w:history="1">
             <w:r>
               <w:rPr>
                 <w:rStyle w:val="Lienhypertexte"/>
                 <w:noProof/>
               </w:rPr>
-              <w:t>Motivations</w:t>
+              <w:t>Organisation</w:t>
             </w:r>
             <w:r>
               <w:rPr>
@@ -575,7 +564,7 @@
                 <w:noProof/>
                 <w:webHidden/>
               </w:rPr>
-              <w:instrText xml:space="preserve"> PAGEREF _Toc452735497 \h </w:instrText>
+              <w:instrText xml:space="preserve"> PAGEREF _Toc453141035 \h </w:instrText>
             </w:r>
             <w:r>
               <w:rPr>
@@ -618,13 +607,13 @@
               <w:lang w:eastAsia="fr-CH"/>
             </w:rPr>
           </w:pPr>
-          <w:hyperlink w:anchor="_Toc452735498" w:history="1">
+          <w:hyperlink w:anchor="_Toc453141036" w:history="1">
             <w:r>
               <w:rPr>
                 <w:rStyle w:val="Lienhypertexte"/>
                 <w:noProof/>
               </w:rPr>
-              <w:t>Etude d’opportunités</w:t>
+              <w:t>Objectif</w:t>
             </w:r>
             <w:r>
               <w:rPr>
@@ -645,7 +634,77 @@
                 <w:noProof/>
                 <w:webHidden/>
               </w:rPr>
-              <w:instrText xml:space="preserve"> PAGEREF _Toc452735498 \h </w:instrText>
+              <w:instrText xml:space="preserve"> PAGEREF _Toc453141036 \h </w:instrText>
+            </w:r>
+            <w:r>
+              <w:rPr>
+                <w:noProof/>
+                <w:webHidden/>
+              </w:rPr>
+            </w:r>
+            <w:r>
+              <w:rPr>
+                <w:noProof/>
+                <w:webHidden/>
+              </w:rPr>
+              <w:fldChar w:fldCharType="separate"/>
+            </w:r>
+            <w:r>
+              <w:rPr>
+                <w:noProof/>
+                <w:webHidden/>
+              </w:rPr>
+              <w:t>2</w:t>
+            </w:r>
+            <w:r>
+              <w:rPr>
+                <w:noProof/>
+                <w:webHidden/>
+              </w:rPr>
+              <w:fldChar w:fldCharType="end"/>
+            </w:r>
+          </w:hyperlink>
+        </w:p>
+        <w:p>
+          <w:pPr>
+            <w:pStyle w:val="TM2"/>
+            <w:tabs>
+              <w:tab w:val="right" w:leader="dot" w:pos="9062"/>
+            </w:tabs>
+            <w:rPr>
+              <w:rFonts w:eastAsiaTheme="minorEastAsia"/>
+              <w:noProof/>
+              <w:lang w:eastAsia="fr-CH"/>
+            </w:rPr>
+          </w:pPr>
+          <w:hyperlink w:anchor="_Toc453141037" w:history="1">
+            <w:r>
+              <w:rPr>
+                <w:rStyle w:val="Lienhypertexte"/>
+                <w:noProof/>
+              </w:rPr>
+              <w:t>Cahier des charges</w:t>
+            </w:r>
+            <w:r>
+              <w:rPr>
+                <w:noProof/>
+                <w:webHidden/>
+              </w:rPr>
+              <w:tab/>
+            </w:r>
+            <w:r>
+              <w:rPr>
+                <w:noProof/>
+                <w:webHidden/>
+              </w:rPr>
+              <w:fldChar w:fldCharType="begin"/>
+            </w:r>
+            <w:r>
+              <w:rPr>
+                <w:noProof/>
+                <w:webHidden/>
+              </w:rPr>
+              <w:instrText xml:space="preserve"> PAGEREF _Toc453141037 \h </w:instrText>
             </w:r>
             <w:r>
               <w:rPr>
@@ -688,13 +747,13 @@
               <w:lang w:eastAsia="fr-CH"/>
             </w:rPr>
           </w:pPr>
-          <w:hyperlink w:anchor="_Toc452735499" w:history="1">
+          <w:hyperlink w:anchor="_Toc453141038" w:history="1">
             <w:r>
               <w:rPr>
                 <w:rStyle w:val="Lienhypertexte"/>
                 <w:noProof/>
               </w:rPr>
-              <w:t>Cahier des charges</w:t>
+              <w:t>Analyse fonctionnelle</w:t>
             </w:r>
             <w:r>
               <w:rPr>
@@ -715,7 +774,7 @@
                 <w:noProof/>
                 <w:webHidden/>
               </w:rPr>
-              <w:instrText xml:space="preserve"> PAGEREF _Toc452735499 \h </w:instrText>
+              <w:instrText xml:space="preserve"> PAGEREF _Toc453141038 \h </w:instrText>
             </w:r>
             <w:r>
               <w:rPr>
@@ -758,13 +817,13 @@
               <w:lang w:eastAsia="fr-CH"/>
             </w:rPr>
           </w:pPr>
-          <w:hyperlink w:anchor="_Toc452735500" w:history="1">
+          <w:hyperlink w:anchor="_Toc453141039" w:history="1">
             <w:r>
               <w:rPr>
                 <w:rStyle w:val="Lienhypertexte"/>
                 <w:noProof/>
               </w:rPr>
-              <w:t>But</w:t>
+              <w:t>Plan de navigation du site</w:t>
             </w:r>
             <w:r>
               <w:rPr>
@@ -785,7 +844,7 @@
                 <w:noProof/>
                 <w:webHidden/>
               </w:rPr>
-              <w:instrText xml:space="preserve"> PAGEREF _Toc452735500 \h </w:instrText>
+              <w:instrText xml:space="preserve"> PAGEREF _Toc453141039 \h </w:instrText>
             </w:r>
             <w:r>
               <w:rPr>
@@ -828,13 +887,13 @@
               <w:lang w:eastAsia="fr-CH"/>
             </w:rPr>
           </w:pPr>
-          <w:hyperlink w:anchor="_Toc452735501" w:history="1">
+          <w:hyperlink w:anchor="_Toc453141040" w:history="1">
             <w:r>
               <w:rPr>
                 <w:rStyle w:val="Lienhypertexte"/>
                 <w:noProof/>
               </w:rPr>
-              <w:t>Fonctionnalités</w:t>
+              <w:t>Les fonctionnalités selon le type d’utilisateur</w:t>
             </w:r>
             <w:r>
               <w:rPr>
@@ -855,7 +914,7 @@
                 <w:noProof/>
                 <w:webHidden/>
               </w:rPr>
-              <w:instrText xml:space="preserve"> PAGEREF _Toc452735501 \h </w:instrText>
+              <w:instrText xml:space="preserve"> PAGEREF _Toc453141040 \h </w:instrText>
             </w:r>
             <w:r>
               <w:rPr>
@@ -898,13 +957,13 @@
               <w:lang w:eastAsia="fr-CH"/>
             </w:rPr>
           </w:pPr>
-          <w:hyperlink w:anchor="_Toc452735502" w:history="1">
+          <w:hyperlink w:anchor="_Toc453141041" w:history="1">
             <w:r>
               <w:rPr>
                 <w:rStyle w:val="Lienhypertexte"/>
                 <w:noProof/>
               </w:rPr>
-              <w:t>Matériel et logiciels nécessaires</w:t>
+              <w:t>Interface</w:t>
             </w:r>
             <w:r>
               <w:rPr>
@@ -925,7 +984,7 @@
                 <w:noProof/>
                 <w:webHidden/>
               </w:rPr>
-              <w:instrText xml:space="preserve"> PAGEREF _Toc452735502 \h </w:instrText>
+              <w:instrText xml:space="preserve"> PAGEREF _Toc453141041 \h </w:instrText>
             </w:r>
             <w:r>
               <w:rPr>
@@ -945,7 +1004,987 @@
                 <w:noProof/>
                 <w:webHidden/>
               </w:rPr>
-              <w:t>2</w:t>
+              <w:t>3</w:t>
+            </w:r>
+            <w:r>
+              <w:rPr>
+                <w:noProof/>
+                <w:webHidden/>
+              </w:rPr>
+              <w:fldChar w:fldCharType="end"/>
+            </w:r>
+          </w:hyperlink>
+        </w:p>
+        <w:p>
+          <w:pPr>
+            <w:pStyle w:val="TM3"/>
+            <w:tabs>
+              <w:tab w:val="right" w:leader="dot" w:pos="9062"/>
+            </w:tabs>
+            <w:rPr>
+              <w:rFonts w:eastAsiaTheme="minorEastAsia"/>
+              <w:noProof/>
+              <w:lang w:eastAsia="fr-CH"/>
+            </w:rPr>
+          </w:pPr>
+          <w:hyperlink w:anchor="_Toc453141042" w:history="1">
+            <w:r>
+              <w:rPr>
+                <w:rStyle w:val="Lienhypertexte"/>
+                <w:noProof/>
+              </w:rPr>
+              <w:t>Le menu</w:t>
+            </w:r>
+            <w:r>
+              <w:rPr>
+                <w:noProof/>
+                <w:webHidden/>
+              </w:rPr>
+              <w:tab/>
+            </w:r>
+            <w:r>
+              <w:rPr>
+                <w:noProof/>
+                <w:webHidden/>
+              </w:rPr>
+              <w:fldChar w:fldCharType="begin"/>
+            </w:r>
+            <w:r>
+              <w:rPr>
+                <w:noProof/>
+                <w:webHidden/>
+              </w:rPr>
+              <w:instrText xml:space="preserve"> PAGEREF _Toc453141042 \h </w:instrText>
+            </w:r>
+            <w:r>
+              <w:rPr>
+                <w:noProof/>
+                <w:webHidden/>
+              </w:rPr>
+            </w:r>
+            <w:r>
+              <w:rPr>
+                <w:noProof/>
+                <w:webHidden/>
+              </w:rPr>
+              <w:fldChar w:fldCharType="separate"/>
+            </w:r>
+            <w:r>
+              <w:rPr>
+                <w:noProof/>
+                <w:webHidden/>
+              </w:rPr>
+              <w:t>3</w:t>
+            </w:r>
+            <w:r>
+              <w:rPr>
+                <w:noProof/>
+                <w:webHidden/>
+              </w:rPr>
+              <w:fldChar w:fldCharType="end"/>
+            </w:r>
+          </w:hyperlink>
+        </w:p>
+        <w:p>
+          <w:pPr>
+            <w:pStyle w:val="TM3"/>
+            <w:tabs>
+              <w:tab w:val="right" w:leader="dot" w:pos="9062"/>
+            </w:tabs>
+            <w:rPr>
+              <w:rFonts w:eastAsiaTheme="minorEastAsia"/>
+              <w:noProof/>
+              <w:lang w:eastAsia="fr-CH"/>
+            </w:rPr>
+          </w:pPr>
+          <w:hyperlink w:anchor="_Toc453141043" w:history="1">
+            <w:r>
+              <w:rPr>
+                <w:rStyle w:val="Lienhypertexte"/>
+                <w:noProof/>
+              </w:rPr>
+              <w:t>La page d’accueil</w:t>
+            </w:r>
+            <w:r>
+              <w:rPr>
+                <w:noProof/>
+                <w:webHidden/>
+              </w:rPr>
+              <w:tab/>
+            </w:r>
+            <w:r>
+              <w:rPr>
+                <w:noProof/>
+                <w:webHidden/>
+              </w:rPr>
+              <w:fldChar w:fldCharType="begin"/>
+            </w:r>
+            <w:r>
+              <w:rPr>
+                <w:noProof/>
+                <w:webHidden/>
+              </w:rPr>
+              <w:instrText xml:space="preserve"> PAGEREF _Toc453141043 \h </w:instrText>
+            </w:r>
+            <w:r>
+              <w:rPr>
+                <w:noProof/>
+                <w:webHidden/>
+              </w:rPr>
+            </w:r>
+            <w:r>
+              <w:rPr>
+                <w:noProof/>
+                <w:webHidden/>
+              </w:rPr>
+              <w:fldChar w:fldCharType="separate"/>
+            </w:r>
+            <w:r>
+              <w:rPr>
+                <w:noProof/>
+                <w:webHidden/>
+              </w:rPr>
+              <w:t>3</w:t>
+            </w:r>
+            <w:r>
+              <w:rPr>
+                <w:noProof/>
+                <w:webHidden/>
+              </w:rPr>
+              <w:fldChar w:fldCharType="end"/>
+            </w:r>
+          </w:hyperlink>
+        </w:p>
+        <w:p>
+          <w:pPr>
+            <w:pStyle w:val="TM3"/>
+            <w:tabs>
+              <w:tab w:val="right" w:leader="dot" w:pos="9062"/>
+            </w:tabs>
+            <w:rPr>
+              <w:rFonts w:eastAsiaTheme="minorEastAsia"/>
+              <w:noProof/>
+              <w:lang w:eastAsia="fr-CH"/>
+            </w:rPr>
+          </w:pPr>
+          <w:hyperlink w:anchor="_Toc453141044" w:history="1">
+            <w:r>
+              <w:rPr>
+                <w:rStyle w:val="Lienhypertexte"/>
+                <w:noProof/>
+              </w:rPr>
+              <w:t>La page de détail des événements</w:t>
+            </w:r>
+            <w:r>
+              <w:rPr>
+                <w:noProof/>
+                <w:webHidden/>
+              </w:rPr>
+              <w:tab/>
+            </w:r>
+            <w:r>
+              <w:rPr>
+                <w:noProof/>
+                <w:webHidden/>
+              </w:rPr>
+              <w:fldChar w:fldCharType="begin"/>
+            </w:r>
+            <w:r>
+              <w:rPr>
+                <w:noProof/>
+                <w:webHidden/>
+              </w:rPr>
+              <w:instrText xml:space="preserve"> PAGEREF _Toc453141044 \h </w:instrText>
+            </w:r>
+            <w:r>
+              <w:rPr>
+                <w:noProof/>
+                <w:webHidden/>
+              </w:rPr>
+            </w:r>
+            <w:r>
+              <w:rPr>
+                <w:noProof/>
+                <w:webHidden/>
+              </w:rPr>
+              <w:fldChar w:fldCharType="separate"/>
+            </w:r>
+            <w:r>
+              <w:rPr>
+                <w:noProof/>
+                <w:webHidden/>
+              </w:rPr>
+              <w:t>4</w:t>
+            </w:r>
+            <w:r>
+              <w:rPr>
+                <w:noProof/>
+                <w:webHidden/>
+              </w:rPr>
+              <w:fldChar w:fldCharType="end"/>
+            </w:r>
+          </w:hyperlink>
+        </w:p>
+        <w:p>
+          <w:pPr>
+            <w:pStyle w:val="TM3"/>
+            <w:tabs>
+              <w:tab w:val="right" w:leader="dot" w:pos="9062"/>
+            </w:tabs>
+            <w:rPr>
+              <w:rFonts w:eastAsiaTheme="minorEastAsia"/>
+              <w:noProof/>
+              <w:lang w:eastAsia="fr-CH"/>
+            </w:rPr>
+          </w:pPr>
+          <w:hyperlink w:anchor="_Toc453141045" w:history="1">
+            <w:r>
+              <w:rPr>
+                <w:rStyle w:val="Lienhypertexte"/>
+                <w:noProof/>
+              </w:rPr>
+              <w:t>La page d’inscription</w:t>
+            </w:r>
+            <w:r>
+              <w:rPr>
+                <w:noProof/>
+                <w:webHidden/>
+              </w:rPr>
+              <w:tab/>
+            </w:r>
+            <w:r>
+              <w:rPr>
+                <w:noProof/>
+                <w:webHidden/>
+              </w:rPr>
+              <w:fldChar w:fldCharType="begin"/>
+            </w:r>
+            <w:r>
+              <w:rPr>
+                <w:noProof/>
+                <w:webHidden/>
+              </w:rPr>
+              <w:instrText xml:space="preserve"> PAGEREF _Toc453141045 \h </w:instrText>
+            </w:r>
+            <w:r>
+              <w:rPr>
+                <w:noProof/>
+                <w:webHidden/>
+              </w:rPr>
+            </w:r>
+            <w:r>
+              <w:rPr>
+                <w:noProof/>
+                <w:webHidden/>
+              </w:rPr>
+              <w:fldChar w:fldCharType="separate"/>
+            </w:r>
+            <w:r>
+              <w:rPr>
+                <w:noProof/>
+                <w:webHidden/>
+              </w:rPr>
+              <w:t>6</w:t>
+            </w:r>
+            <w:r>
+              <w:rPr>
+                <w:noProof/>
+                <w:webHidden/>
+              </w:rPr>
+              <w:fldChar w:fldCharType="end"/>
+            </w:r>
+          </w:hyperlink>
+        </w:p>
+        <w:p>
+          <w:pPr>
+            <w:pStyle w:val="TM3"/>
+            <w:tabs>
+              <w:tab w:val="right" w:leader="dot" w:pos="9062"/>
+            </w:tabs>
+            <w:rPr>
+              <w:rFonts w:eastAsiaTheme="minorEastAsia"/>
+              <w:noProof/>
+              <w:lang w:eastAsia="fr-CH"/>
+            </w:rPr>
+          </w:pPr>
+          <w:hyperlink w:anchor="_Toc453141046" w:history="1">
+            <w:r>
+              <w:rPr>
+                <w:rStyle w:val="Lienhypertexte"/>
+                <w:noProof/>
+              </w:rPr>
+              <w:t>La page connexion</w:t>
+            </w:r>
+            <w:r>
+              <w:rPr>
+                <w:noProof/>
+                <w:webHidden/>
+              </w:rPr>
+              <w:tab/>
+            </w:r>
+            <w:r>
+              <w:rPr>
+                <w:noProof/>
+                <w:webHidden/>
+              </w:rPr>
+              <w:fldChar w:fldCharType="begin"/>
+            </w:r>
+            <w:r>
+              <w:rPr>
+                <w:noProof/>
+                <w:webHidden/>
+              </w:rPr>
+              <w:instrText xml:space="preserve"> PAGEREF _Toc453141046 \h </w:instrText>
+            </w:r>
+            <w:r>
+              <w:rPr>
+                <w:noProof/>
+                <w:webHidden/>
+              </w:rPr>
+            </w:r>
+            <w:r>
+              <w:rPr>
+                <w:noProof/>
+                <w:webHidden/>
+              </w:rPr>
+              <w:fldChar w:fldCharType="separate"/>
+            </w:r>
+            <w:r>
+              <w:rPr>
+                <w:noProof/>
+                <w:webHidden/>
+              </w:rPr>
+              <w:t>6</w:t>
+            </w:r>
+            <w:r>
+              <w:rPr>
+                <w:noProof/>
+                <w:webHidden/>
+              </w:rPr>
+              <w:fldChar w:fldCharType="end"/>
+            </w:r>
+          </w:hyperlink>
+        </w:p>
+        <w:p>
+          <w:pPr>
+            <w:pStyle w:val="TM3"/>
+            <w:tabs>
+              <w:tab w:val="right" w:leader="dot" w:pos="9062"/>
+            </w:tabs>
+            <w:rPr>
+              <w:rFonts w:eastAsiaTheme="minorEastAsia"/>
+              <w:noProof/>
+              <w:lang w:eastAsia="fr-CH"/>
+            </w:rPr>
+          </w:pPr>
+          <w:hyperlink w:anchor="_Toc453141047" w:history="1">
+            <w:r>
+              <w:rPr>
+                <w:rStyle w:val="Lienhypertexte"/>
+                <w:noProof/>
+              </w:rPr>
+              <w:t>La page de profil</w:t>
+            </w:r>
+            <w:r>
+              <w:rPr>
+                <w:noProof/>
+                <w:webHidden/>
+              </w:rPr>
+              <w:tab/>
+            </w:r>
+            <w:r>
+              <w:rPr>
+                <w:noProof/>
+                <w:webHidden/>
+              </w:rPr>
+              <w:fldChar w:fldCharType="begin"/>
+            </w:r>
+            <w:r>
+              <w:rPr>
+                <w:noProof/>
+                <w:webHidden/>
+              </w:rPr>
+              <w:instrText xml:space="preserve"> PAGEREF _Toc453141047 \h </w:instrText>
+            </w:r>
+            <w:r>
+              <w:rPr>
+                <w:noProof/>
+                <w:webHidden/>
+              </w:rPr>
+            </w:r>
+            <w:r>
+              <w:rPr>
+                <w:noProof/>
+                <w:webHidden/>
+              </w:rPr>
+              <w:fldChar w:fldCharType="separate"/>
+            </w:r>
+            <w:r>
+              <w:rPr>
+                <w:noProof/>
+                <w:webHidden/>
+              </w:rPr>
+              <w:t>7</w:t>
+            </w:r>
+            <w:r>
+              <w:rPr>
+                <w:noProof/>
+                <w:webHidden/>
+              </w:rPr>
+              <w:fldChar w:fldCharType="end"/>
+            </w:r>
+          </w:hyperlink>
+        </w:p>
+        <w:p>
+          <w:pPr>
+            <w:pStyle w:val="TM3"/>
+            <w:tabs>
+              <w:tab w:val="right" w:leader="dot" w:pos="9062"/>
+            </w:tabs>
+            <w:rPr>
+              <w:rFonts w:eastAsiaTheme="minorEastAsia"/>
+              <w:noProof/>
+              <w:lang w:eastAsia="fr-CH"/>
+            </w:rPr>
+          </w:pPr>
+          <w:hyperlink w:anchor="_Toc453141048" w:history="1">
+            <w:r>
+              <w:rPr>
+                <w:rStyle w:val="Lienhypertexte"/>
+                <w:noProof/>
+              </w:rPr>
+              <w:t>La page de modification du profil</w:t>
+            </w:r>
+            <w:r>
+              <w:rPr>
+                <w:noProof/>
+                <w:webHidden/>
+              </w:rPr>
+              <w:tab/>
+            </w:r>
+            <w:r>
+              <w:rPr>
+                <w:noProof/>
+                <w:webHidden/>
+              </w:rPr>
+              <w:fldChar w:fldCharType="begin"/>
+            </w:r>
+            <w:r>
+              <w:rPr>
+                <w:noProof/>
+                <w:webHidden/>
+              </w:rPr>
+              <w:instrText xml:space="preserve"> PAGEREF _Toc453141048 \h </w:instrText>
+            </w:r>
+            <w:r>
+              <w:rPr>
+                <w:noProof/>
+                <w:webHidden/>
+              </w:rPr>
+            </w:r>
+            <w:r>
+              <w:rPr>
+                <w:noProof/>
+                <w:webHidden/>
+              </w:rPr>
+              <w:fldChar w:fldCharType="separate"/>
+            </w:r>
+            <w:r>
+              <w:rPr>
+                <w:noProof/>
+                <w:webHidden/>
+              </w:rPr>
+              <w:t>8</w:t>
+            </w:r>
+            <w:r>
+              <w:rPr>
+                <w:noProof/>
+                <w:webHidden/>
+              </w:rPr>
+              <w:fldChar w:fldCharType="end"/>
+            </w:r>
+          </w:hyperlink>
+        </w:p>
+        <w:p>
+          <w:pPr>
+            <w:pStyle w:val="TM3"/>
+            <w:tabs>
+              <w:tab w:val="right" w:leader="dot" w:pos="9062"/>
+            </w:tabs>
+            <w:rPr>
+              <w:rFonts w:eastAsiaTheme="minorEastAsia"/>
+              <w:noProof/>
+              <w:lang w:eastAsia="fr-CH"/>
+            </w:rPr>
+          </w:pPr>
+          <w:hyperlink w:anchor="_Toc453141049" w:history="1">
+            <w:r>
+              <w:rPr>
+                <w:rStyle w:val="Lienhypertexte"/>
+                <w:noProof/>
+              </w:rPr>
+              <w:t>La page d’ajout d’événements</w:t>
+            </w:r>
+            <w:r>
+              <w:rPr>
+                <w:noProof/>
+                <w:webHidden/>
+              </w:rPr>
+              <w:tab/>
+            </w:r>
+            <w:r>
+              <w:rPr>
+                <w:noProof/>
+                <w:webHidden/>
+              </w:rPr>
+              <w:fldChar w:fldCharType="begin"/>
+            </w:r>
+            <w:r>
+              <w:rPr>
+                <w:noProof/>
+                <w:webHidden/>
+              </w:rPr>
+              <w:instrText xml:space="preserve"> PAGEREF _Toc453141049 \h </w:instrText>
+            </w:r>
+            <w:r>
+              <w:rPr>
+                <w:noProof/>
+                <w:webHidden/>
+              </w:rPr>
+            </w:r>
+            <w:r>
+              <w:rPr>
+                <w:noProof/>
+                <w:webHidden/>
+              </w:rPr>
+              <w:fldChar w:fldCharType="separate"/>
+            </w:r>
+            <w:r>
+              <w:rPr>
+                <w:noProof/>
+                <w:webHidden/>
+              </w:rPr>
+              <w:t>8</w:t>
+            </w:r>
+            <w:r>
+              <w:rPr>
+                <w:noProof/>
+                <w:webHidden/>
+              </w:rPr>
+              <w:fldChar w:fldCharType="end"/>
+            </w:r>
+          </w:hyperlink>
+        </w:p>
+        <w:p>
+          <w:pPr>
+            <w:pStyle w:val="TM3"/>
+            <w:tabs>
+              <w:tab w:val="right" w:leader="dot" w:pos="9062"/>
+            </w:tabs>
+            <w:rPr>
+              <w:rFonts w:eastAsiaTheme="minorEastAsia"/>
+              <w:noProof/>
+              <w:lang w:eastAsia="fr-CH"/>
+            </w:rPr>
+          </w:pPr>
+          <w:hyperlink w:anchor="_Toc453141050" w:history="1">
+            <w:r>
+              <w:rPr>
+                <w:rStyle w:val="Lienhypertexte"/>
+                <w:noProof/>
+              </w:rPr>
+              <w:t>La page de modification d’un événement</w:t>
+            </w:r>
+            <w:r>
+              <w:rPr>
+                <w:noProof/>
+                <w:webHidden/>
+              </w:rPr>
+              <w:tab/>
+            </w:r>
+            <w:r>
+              <w:rPr>
+                <w:noProof/>
+                <w:webHidden/>
+              </w:rPr>
+              <w:fldChar w:fldCharType="begin"/>
+            </w:r>
+            <w:r>
+              <w:rPr>
+                <w:noProof/>
+                <w:webHidden/>
+              </w:rPr>
+              <w:instrText xml:space="preserve"> PAGEREF _Toc453141050 \h </w:instrText>
+            </w:r>
+            <w:r>
+              <w:rPr>
+                <w:noProof/>
+                <w:webHidden/>
+              </w:rPr>
+            </w:r>
+            <w:r>
+              <w:rPr>
+                <w:noProof/>
+                <w:webHidden/>
+              </w:rPr>
+              <w:fldChar w:fldCharType="separate"/>
+            </w:r>
+            <w:r>
+              <w:rPr>
+                <w:noProof/>
+                <w:webHidden/>
+              </w:rPr>
+              <w:t>9</w:t>
+            </w:r>
+            <w:r>
+              <w:rPr>
+                <w:noProof/>
+                <w:webHidden/>
+              </w:rPr>
+              <w:fldChar w:fldCharType="end"/>
+            </w:r>
+          </w:hyperlink>
+        </w:p>
+        <w:p>
+          <w:pPr>
+            <w:pStyle w:val="TM3"/>
+            <w:tabs>
+              <w:tab w:val="right" w:leader="dot" w:pos="9062"/>
+            </w:tabs>
+            <w:rPr>
+              <w:rFonts w:eastAsiaTheme="minorEastAsia"/>
+              <w:noProof/>
+              <w:lang w:eastAsia="fr-CH"/>
+            </w:rPr>
+          </w:pPr>
+          <w:hyperlink w:anchor="_Toc453141051" w:history="1">
+            <w:r>
+              <w:rPr>
+                <w:rStyle w:val="Lienhypertexte"/>
+                <w:noProof/>
+              </w:rPr>
+              <w:t>La page d’insertion de commentaire</w:t>
+            </w:r>
+            <w:r>
+              <w:rPr>
+                <w:noProof/>
+                <w:webHidden/>
+              </w:rPr>
+              <w:tab/>
+            </w:r>
+            <w:r>
+              <w:rPr>
+                <w:noProof/>
+                <w:webHidden/>
+              </w:rPr>
+              <w:fldChar w:fldCharType="begin"/>
+            </w:r>
+            <w:r>
+              <w:rPr>
+                <w:noProof/>
+                <w:webHidden/>
+              </w:rPr>
+              <w:instrText xml:space="preserve"> PAGEREF _Toc453141051 \h </w:instrText>
+            </w:r>
+            <w:r>
+              <w:rPr>
+                <w:noProof/>
+                <w:webHidden/>
+              </w:rPr>
+            </w:r>
+            <w:r>
+              <w:rPr>
+                <w:noProof/>
+                <w:webHidden/>
+              </w:rPr>
+              <w:fldChar w:fldCharType="separate"/>
+            </w:r>
+            <w:r>
+              <w:rPr>
+                <w:noProof/>
+                <w:webHidden/>
+              </w:rPr>
+              <w:t>10</w:t>
+            </w:r>
+            <w:r>
+              <w:rPr>
+                <w:noProof/>
+                <w:webHidden/>
+              </w:rPr>
+              <w:fldChar w:fldCharType="end"/>
+            </w:r>
+          </w:hyperlink>
+        </w:p>
+        <w:p>
+          <w:pPr>
+            <w:pStyle w:val="TM3"/>
+            <w:tabs>
+              <w:tab w:val="right" w:leader="dot" w:pos="9062"/>
+            </w:tabs>
+            <w:rPr>
+              <w:rFonts w:eastAsiaTheme="minorEastAsia"/>
+              <w:noProof/>
+              <w:lang w:eastAsia="fr-CH"/>
+            </w:rPr>
+          </w:pPr>
+          <w:hyperlink w:anchor="_Toc453141052" w:history="1">
+            <w:r>
+              <w:rPr>
+                <w:rStyle w:val="Lienhypertexte"/>
+                <w:noProof/>
+              </w:rPr>
+              <w:t>La page des résultats de la recherche</w:t>
+            </w:r>
+            <w:r>
+              <w:rPr>
+                <w:noProof/>
+                <w:webHidden/>
+              </w:rPr>
+              <w:tab/>
+            </w:r>
+            <w:r>
+              <w:rPr>
+                <w:noProof/>
+                <w:webHidden/>
+              </w:rPr>
+              <w:fldChar w:fldCharType="begin"/>
+            </w:r>
+            <w:r>
+              <w:rPr>
+                <w:noProof/>
+                <w:webHidden/>
+              </w:rPr>
+              <w:instrText xml:space="preserve"> PAGEREF _Toc453141052 \h </w:instrText>
+            </w:r>
+            <w:r>
+              <w:rPr>
+                <w:noProof/>
+                <w:webHidden/>
+              </w:rPr>
+            </w:r>
+            <w:r>
+              <w:rPr>
+                <w:noProof/>
+                <w:webHidden/>
+              </w:rPr>
+              <w:fldChar w:fldCharType="separate"/>
+            </w:r>
+            <w:r>
+              <w:rPr>
+                <w:noProof/>
+                <w:webHidden/>
+              </w:rPr>
+              <w:t>11</w:t>
+            </w:r>
+            <w:r>
+              <w:rPr>
+                <w:noProof/>
+                <w:webHidden/>
+              </w:rPr>
+              <w:fldChar w:fldCharType="end"/>
+            </w:r>
+          </w:hyperlink>
+        </w:p>
+        <w:p>
+          <w:pPr>
+            <w:pStyle w:val="TM3"/>
+            <w:tabs>
+              <w:tab w:val="right" w:leader="dot" w:pos="9062"/>
+            </w:tabs>
+            <w:rPr>
+              <w:rFonts w:eastAsiaTheme="minorEastAsia"/>
+              <w:noProof/>
+              <w:lang w:eastAsia="fr-CH"/>
+            </w:rPr>
+          </w:pPr>
+          <w:hyperlink w:anchor="_Toc453141053" w:history="1">
+            <w:r>
+              <w:rPr>
+                <w:rStyle w:val="Lienhypertexte"/>
+                <w:noProof/>
+              </w:rPr>
+              <w:t>La page  d’A propos</w:t>
+            </w:r>
+            <w:r>
+              <w:rPr>
+                <w:noProof/>
+                <w:webHidden/>
+              </w:rPr>
+              <w:tab/>
+            </w:r>
+            <w:r>
+              <w:rPr>
+                <w:noProof/>
+                <w:webHidden/>
+              </w:rPr>
+              <w:fldChar w:fldCharType="begin"/>
+            </w:r>
+            <w:r>
+              <w:rPr>
+                <w:noProof/>
+                <w:webHidden/>
+              </w:rPr>
+              <w:instrText xml:space="preserve"> PAGEREF _Toc453141053 \h </w:instrText>
+            </w:r>
+            <w:r>
+              <w:rPr>
+                <w:noProof/>
+                <w:webHidden/>
+              </w:rPr>
+            </w:r>
+            <w:r>
+              <w:rPr>
+                <w:noProof/>
+                <w:webHidden/>
+              </w:rPr>
+              <w:fldChar w:fldCharType="separate"/>
+            </w:r>
+            <w:r>
+              <w:rPr>
+                <w:noProof/>
+                <w:webHidden/>
+              </w:rPr>
+              <w:t>12</w:t>
+            </w:r>
+            <w:r>
+              <w:rPr>
+                <w:noProof/>
+                <w:webHidden/>
+              </w:rPr>
+              <w:fldChar w:fldCharType="end"/>
+            </w:r>
+          </w:hyperlink>
+        </w:p>
+        <w:p>
+          <w:pPr>
+            <w:pStyle w:val="TM3"/>
+            <w:tabs>
+              <w:tab w:val="right" w:leader="dot" w:pos="9062"/>
+            </w:tabs>
+            <w:rPr>
+              <w:rFonts w:eastAsiaTheme="minorEastAsia"/>
+              <w:noProof/>
+              <w:lang w:eastAsia="fr-CH"/>
+            </w:rPr>
+          </w:pPr>
+          <w:hyperlink w:anchor="_Toc453141054" w:history="1">
+            <w:r>
+              <w:rPr>
+                <w:rStyle w:val="Lienhypertexte"/>
+                <w:noProof/>
+              </w:rPr>
+              <w:t>La page  d’administration</w:t>
+            </w:r>
+            <w:r>
+              <w:rPr>
+                <w:noProof/>
+                <w:webHidden/>
+              </w:rPr>
+              <w:tab/>
+            </w:r>
+            <w:r>
+              <w:rPr>
+                <w:noProof/>
+                <w:webHidden/>
+              </w:rPr>
+              <w:fldChar w:fldCharType="begin"/>
+            </w:r>
+            <w:r>
+              <w:rPr>
+                <w:noProof/>
+                <w:webHidden/>
+              </w:rPr>
+              <w:instrText xml:space="preserve"> PAGEREF _Toc453141054 \h </w:instrText>
+            </w:r>
+            <w:r>
+              <w:rPr>
+                <w:noProof/>
+                <w:webHidden/>
+              </w:rPr>
+            </w:r>
+            <w:r>
+              <w:rPr>
+                <w:noProof/>
+                <w:webHidden/>
+              </w:rPr>
+              <w:fldChar w:fldCharType="separate"/>
+            </w:r>
+            <w:r>
+              <w:rPr>
+                <w:noProof/>
+                <w:webHidden/>
+              </w:rPr>
+              <w:t>12</w:t>
+            </w:r>
+            <w:r>
+              <w:rPr>
+                <w:noProof/>
+                <w:webHidden/>
+              </w:rPr>
+              <w:fldChar w:fldCharType="end"/>
+            </w:r>
+          </w:hyperlink>
+        </w:p>
+        <w:p>
+          <w:pPr>
+            <w:pStyle w:val="TM1"/>
+            <w:tabs>
+              <w:tab w:val="right" w:leader="dot" w:pos="9062"/>
+            </w:tabs>
+            <w:rPr>
+              <w:rFonts w:eastAsiaTheme="minorEastAsia"/>
+              <w:noProof/>
+              <w:lang w:eastAsia="fr-CH"/>
+            </w:rPr>
+          </w:pPr>
+          <w:hyperlink w:anchor="_Toc453141055" w:history="1">
+            <w:r>
+              <w:rPr>
+                <w:rStyle w:val="Lienhypertexte"/>
+                <w:noProof/>
+              </w:rPr>
+              <w:t>Analyse organique</w:t>
+            </w:r>
+            <w:r>
+              <w:rPr>
+                <w:noProof/>
+                <w:webHidden/>
+              </w:rPr>
+              <w:tab/>
+            </w:r>
+            <w:r>
+              <w:rPr>
+                <w:noProof/>
+                <w:webHidden/>
+              </w:rPr>
+              <w:fldChar w:fldCharType="begin"/>
+            </w:r>
+            <w:r>
+              <w:rPr>
+                <w:noProof/>
+                <w:webHidden/>
+              </w:rPr>
+              <w:instrText xml:space="preserve"> PAGEREF _Toc453141055 \h </w:instrText>
+            </w:r>
+            <w:r>
+              <w:rPr>
+                <w:noProof/>
+                <w:webHidden/>
+              </w:rPr>
+            </w:r>
+            <w:r>
+              <w:rPr>
+                <w:noProof/>
+                <w:webHidden/>
+              </w:rPr>
+              <w:fldChar w:fldCharType="separate"/>
+            </w:r>
+            <w:r>
+              <w:rPr>
+                <w:noProof/>
+                <w:webHidden/>
+              </w:rPr>
+              <w:t>12</w:t>
             </w:r>
             <w:r>
               <w:rPr>
@@ -968,13 +2007,13 @@
               <w:lang w:eastAsia="fr-CH"/>
             </w:rPr>
           </w:pPr>
-          <w:hyperlink w:anchor="_Toc452735503" w:history="1">
+          <w:hyperlink w:anchor="_Toc453141056" w:history="1">
             <w:r>
               <w:rPr>
                 <w:rStyle w:val="Lienhypertexte"/>
                 <w:noProof/>
               </w:rPr>
-              <w:t>Travail à rendre</w:t>
+              <w:t>Structure du projet</w:t>
             </w:r>
             <w:r>
               <w:rPr>
@@ -995,7 +2034,7 @@
                 <w:noProof/>
                 <w:webHidden/>
               </w:rPr>
-              <w:instrText xml:space="preserve"> PAGEREF _Toc452735503 \h </w:instrText>
+              <w:instrText xml:space="preserve"> PAGEREF _Toc453141056 \h </w:instrText>
             </w:r>
             <w:r>
               <w:rPr>
@@ -1015,917 +2054,7 @@
                 <w:noProof/>
                 <w:webHidden/>
               </w:rPr>
-              <w:t>2</w:t>
-            </w:r>
-            <w:r>
-              <w:rPr>
-                <w:noProof/>
-                <w:webHidden/>
-              </w:rPr>
-              <w:fldChar w:fldCharType="end"/>
-            </w:r>
-          </w:hyperlink>
-        </w:p>
-        <w:p>
-          <w:pPr>
-            <w:pStyle w:val="TM1"/>
-            <w:tabs>
-              <w:tab w:val="right" w:leader="dot" w:pos="9062"/>
-            </w:tabs>
-            <w:rPr>
-              <w:rFonts w:eastAsiaTheme="minorEastAsia"/>
-              <w:noProof/>
-              <w:lang w:eastAsia="fr-CH"/>
-            </w:rPr>
-          </w:pPr>
-          <w:hyperlink w:anchor="_Toc452735504" w:history="1">
-            <w:r>
-              <w:rPr>
-                <w:rStyle w:val="Lienhypertexte"/>
-                <w:noProof/>
-              </w:rPr>
-              <w:t>Analyse fonctionnelle</w:t>
-            </w:r>
-            <w:r>
-              <w:rPr>
-                <w:noProof/>
-                <w:webHidden/>
-              </w:rPr>
-              <w:tab/>
-            </w:r>
-            <w:r>
-              <w:rPr>
-                <w:noProof/>
-                <w:webHidden/>
-              </w:rPr>
-              <w:fldChar w:fldCharType="begin"/>
-            </w:r>
-            <w:r>
-              <w:rPr>
-                <w:noProof/>
-                <w:webHidden/>
-              </w:rPr>
-              <w:instrText xml:space="preserve"> PAGEREF _Toc452735504 \h </w:instrText>
-            </w:r>
-            <w:r>
-              <w:rPr>
-                <w:noProof/>
-                <w:webHidden/>
-              </w:rPr>
-            </w:r>
-            <w:r>
-              <w:rPr>
-                <w:noProof/>
-                <w:webHidden/>
-              </w:rPr>
-              <w:fldChar w:fldCharType="separate"/>
-            </w:r>
-            <w:r>
-              <w:rPr>
-                <w:noProof/>
-                <w:webHidden/>
-              </w:rPr>
-              <w:t>2</w:t>
-            </w:r>
-            <w:r>
-              <w:rPr>
-                <w:noProof/>
-                <w:webHidden/>
-              </w:rPr>
-              <w:fldChar w:fldCharType="end"/>
-            </w:r>
-          </w:hyperlink>
-        </w:p>
-        <w:p>
-          <w:pPr>
-            <w:pStyle w:val="TM2"/>
-            <w:tabs>
-              <w:tab w:val="right" w:leader="dot" w:pos="9062"/>
-            </w:tabs>
-            <w:rPr>
-              <w:rFonts w:eastAsiaTheme="minorEastAsia"/>
-              <w:noProof/>
-              <w:lang w:eastAsia="fr-CH"/>
-            </w:rPr>
-          </w:pPr>
-          <w:hyperlink w:anchor="_Toc452735505" w:history="1">
-            <w:r>
-              <w:rPr>
-                <w:rStyle w:val="Lienhypertexte"/>
-                <w:noProof/>
-              </w:rPr>
-              <w:t>Plan de navigation du site</w:t>
-            </w:r>
-            <w:r>
-              <w:rPr>
-                <w:noProof/>
-                <w:webHidden/>
-              </w:rPr>
-              <w:tab/>
-            </w:r>
-            <w:r>
-              <w:rPr>
-                <w:noProof/>
-                <w:webHidden/>
-              </w:rPr>
-              <w:fldChar w:fldCharType="begin"/>
-            </w:r>
-            <w:r>
-              <w:rPr>
-                <w:noProof/>
-                <w:webHidden/>
-              </w:rPr>
-              <w:instrText xml:space="preserve"> PAGEREF _Toc452735505 \h </w:instrText>
-            </w:r>
-            <w:r>
-              <w:rPr>
-                <w:noProof/>
-                <w:webHidden/>
-              </w:rPr>
-            </w:r>
-            <w:r>
-              <w:rPr>
-                <w:noProof/>
-                <w:webHidden/>
-              </w:rPr>
-              <w:fldChar w:fldCharType="separate"/>
-            </w:r>
-            <w:r>
-              <w:rPr>
-                <w:noProof/>
-                <w:webHidden/>
-              </w:rPr>
-              <w:t>2</w:t>
-            </w:r>
-            <w:r>
-              <w:rPr>
-                <w:noProof/>
-                <w:webHidden/>
-              </w:rPr>
-              <w:fldChar w:fldCharType="end"/>
-            </w:r>
-          </w:hyperlink>
-        </w:p>
-        <w:p>
-          <w:pPr>
-            <w:pStyle w:val="TM2"/>
-            <w:tabs>
-              <w:tab w:val="right" w:leader="dot" w:pos="9062"/>
-            </w:tabs>
-            <w:rPr>
-              <w:rFonts w:eastAsiaTheme="minorEastAsia"/>
-              <w:noProof/>
-              <w:lang w:eastAsia="fr-CH"/>
-            </w:rPr>
-          </w:pPr>
-          <w:hyperlink w:anchor="_Toc452735506" w:history="1">
-            <w:r>
-              <w:rPr>
-                <w:rStyle w:val="Lienhypertexte"/>
-                <w:noProof/>
-              </w:rPr>
-              <w:t>Les fonctionnalités selon le type d’utilisateur</w:t>
-            </w:r>
-            <w:r>
-              <w:rPr>
-                <w:noProof/>
-                <w:webHidden/>
-              </w:rPr>
-              <w:tab/>
-            </w:r>
-            <w:r>
-              <w:rPr>
-                <w:noProof/>
-                <w:webHidden/>
-              </w:rPr>
-              <w:fldChar w:fldCharType="begin"/>
-            </w:r>
-            <w:r>
-              <w:rPr>
-                <w:noProof/>
-                <w:webHidden/>
-              </w:rPr>
-              <w:instrText xml:space="preserve"> PAGEREF _Toc452735506 \h </w:instrText>
-            </w:r>
-            <w:r>
-              <w:rPr>
-                <w:noProof/>
-                <w:webHidden/>
-              </w:rPr>
-            </w:r>
-            <w:r>
-              <w:rPr>
-                <w:noProof/>
-                <w:webHidden/>
-              </w:rPr>
-              <w:fldChar w:fldCharType="separate"/>
-            </w:r>
-            <w:r>
-              <w:rPr>
-                <w:noProof/>
-                <w:webHidden/>
-              </w:rPr>
-              <w:t>2</w:t>
-            </w:r>
-            <w:r>
-              <w:rPr>
-                <w:noProof/>
-                <w:webHidden/>
-              </w:rPr>
-              <w:fldChar w:fldCharType="end"/>
-            </w:r>
-          </w:hyperlink>
-        </w:p>
-        <w:p>
-          <w:pPr>
-            <w:pStyle w:val="TM2"/>
-            <w:tabs>
-              <w:tab w:val="right" w:leader="dot" w:pos="9062"/>
-            </w:tabs>
-            <w:rPr>
-              <w:rFonts w:eastAsiaTheme="minorEastAsia"/>
-              <w:noProof/>
-              <w:lang w:eastAsia="fr-CH"/>
-            </w:rPr>
-          </w:pPr>
-          <w:hyperlink w:anchor="_Toc452735507" w:history="1">
-            <w:r>
-              <w:rPr>
-                <w:rStyle w:val="Lienhypertexte"/>
-                <w:noProof/>
-              </w:rPr>
-              <w:t>Interface</w:t>
-            </w:r>
-            <w:r>
-              <w:rPr>
-                <w:noProof/>
-                <w:webHidden/>
-              </w:rPr>
-              <w:tab/>
-            </w:r>
-            <w:r>
-              <w:rPr>
-                <w:noProof/>
-                <w:webHidden/>
-              </w:rPr>
-              <w:fldChar w:fldCharType="begin"/>
-            </w:r>
-            <w:r>
-              <w:rPr>
-                <w:noProof/>
-                <w:webHidden/>
-              </w:rPr>
-              <w:instrText xml:space="preserve"> PAGEREF _Toc452735507 \h </w:instrText>
-            </w:r>
-            <w:r>
-              <w:rPr>
-                <w:noProof/>
-                <w:webHidden/>
-              </w:rPr>
-            </w:r>
-            <w:r>
-              <w:rPr>
-                <w:noProof/>
-                <w:webHidden/>
-              </w:rPr>
-              <w:fldChar w:fldCharType="separate"/>
-            </w:r>
-            <w:r>
-              <w:rPr>
-                <w:noProof/>
-                <w:webHidden/>
-              </w:rPr>
-              <w:t>2</w:t>
-            </w:r>
-            <w:r>
-              <w:rPr>
-                <w:noProof/>
-                <w:webHidden/>
-              </w:rPr>
-              <w:fldChar w:fldCharType="end"/>
-            </w:r>
-          </w:hyperlink>
-        </w:p>
-        <w:p>
-          <w:pPr>
-            <w:pStyle w:val="TM3"/>
-            <w:tabs>
-              <w:tab w:val="right" w:leader="dot" w:pos="9062"/>
-            </w:tabs>
-            <w:rPr>
-              <w:rFonts w:eastAsiaTheme="minorEastAsia"/>
-              <w:noProof/>
-              <w:lang w:eastAsia="fr-CH"/>
-            </w:rPr>
-          </w:pPr>
-          <w:hyperlink w:anchor="_Toc452735508" w:history="1">
-            <w:r>
-              <w:rPr>
-                <w:rStyle w:val="Lienhypertexte"/>
-                <w:noProof/>
-              </w:rPr>
-              <w:t>Le menu</w:t>
-            </w:r>
-            <w:r>
-              <w:rPr>
-                <w:noProof/>
-                <w:webHidden/>
-              </w:rPr>
-              <w:tab/>
-            </w:r>
-            <w:r>
-              <w:rPr>
-                <w:noProof/>
-                <w:webHidden/>
-              </w:rPr>
-              <w:fldChar w:fldCharType="begin"/>
-            </w:r>
-            <w:r>
-              <w:rPr>
-                <w:noProof/>
-                <w:webHidden/>
-              </w:rPr>
-              <w:instrText xml:space="preserve"> PAGEREF _Toc452735508 \h </w:instrText>
-            </w:r>
-            <w:r>
-              <w:rPr>
-                <w:noProof/>
-                <w:webHidden/>
-              </w:rPr>
-            </w:r>
-            <w:r>
-              <w:rPr>
-                <w:noProof/>
-                <w:webHidden/>
-              </w:rPr>
-              <w:fldChar w:fldCharType="separate"/>
-            </w:r>
-            <w:r>
-              <w:rPr>
-                <w:noProof/>
-                <w:webHidden/>
-              </w:rPr>
-              <w:t>2</w:t>
-            </w:r>
-            <w:r>
-              <w:rPr>
-                <w:noProof/>
-                <w:webHidden/>
-              </w:rPr>
-              <w:fldChar w:fldCharType="end"/>
-            </w:r>
-          </w:hyperlink>
-        </w:p>
-        <w:p>
-          <w:pPr>
-            <w:pStyle w:val="TM3"/>
-            <w:tabs>
-              <w:tab w:val="right" w:leader="dot" w:pos="9062"/>
-            </w:tabs>
-            <w:rPr>
-              <w:rFonts w:eastAsiaTheme="minorEastAsia"/>
-              <w:noProof/>
-              <w:lang w:eastAsia="fr-CH"/>
-            </w:rPr>
-          </w:pPr>
-          <w:hyperlink w:anchor="_Toc452735509" w:history="1">
-            <w:r>
-              <w:rPr>
-                <w:rStyle w:val="Lienhypertexte"/>
-                <w:noProof/>
-              </w:rPr>
-              <w:t>La page d’accueil</w:t>
-            </w:r>
-            <w:r>
-              <w:rPr>
-                <w:noProof/>
-                <w:webHidden/>
-              </w:rPr>
-              <w:tab/>
-            </w:r>
-            <w:r>
-              <w:rPr>
-                <w:noProof/>
-                <w:webHidden/>
-              </w:rPr>
-              <w:fldChar w:fldCharType="begin"/>
-            </w:r>
-            <w:r>
-              <w:rPr>
-                <w:noProof/>
-                <w:webHidden/>
-              </w:rPr>
-              <w:instrText xml:space="preserve"> PAGEREF _Toc452735509 \h </w:instrText>
-            </w:r>
-            <w:r>
-              <w:rPr>
-                <w:noProof/>
-                <w:webHidden/>
-              </w:rPr>
-            </w:r>
-            <w:r>
-              <w:rPr>
-                <w:noProof/>
-                <w:webHidden/>
-              </w:rPr>
-              <w:fldChar w:fldCharType="separate"/>
-            </w:r>
-            <w:r>
-              <w:rPr>
-                <w:noProof/>
-                <w:webHidden/>
-              </w:rPr>
-              <w:t>3</w:t>
-            </w:r>
-            <w:r>
-              <w:rPr>
-                <w:noProof/>
-                <w:webHidden/>
-              </w:rPr>
-              <w:fldChar w:fldCharType="end"/>
-            </w:r>
-          </w:hyperlink>
-        </w:p>
-        <w:p>
-          <w:pPr>
-            <w:pStyle w:val="TM3"/>
-            <w:tabs>
-              <w:tab w:val="right" w:leader="dot" w:pos="9062"/>
-            </w:tabs>
-            <w:rPr>
-              <w:rFonts w:eastAsiaTheme="minorEastAsia"/>
-              <w:noProof/>
-              <w:lang w:eastAsia="fr-CH"/>
-            </w:rPr>
-          </w:pPr>
-          <w:hyperlink w:anchor="_Toc452735510" w:history="1">
-            <w:r>
-              <w:rPr>
-                <w:rStyle w:val="Lienhypertexte"/>
-                <w:noProof/>
-              </w:rPr>
-              <w:t>La page de détail des événements</w:t>
-            </w:r>
-            <w:r>
-              <w:rPr>
-                <w:noProof/>
-                <w:webHidden/>
-              </w:rPr>
-              <w:tab/>
-            </w:r>
-            <w:r>
-              <w:rPr>
-                <w:noProof/>
-                <w:webHidden/>
-              </w:rPr>
-              <w:fldChar w:fldCharType="begin"/>
-            </w:r>
-            <w:r>
-              <w:rPr>
-                <w:noProof/>
-                <w:webHidden/>
-              </w:rPr>
-              <w:instrText xml:space="preserve"> PAGEREF _Toc452735510 \h </w:instrText>
-            </w:r>
-            <w:r>
-              <w:rPr>
-                <w:noProof/>
-                <w:webHidden/>
-              </w:rPr>
-            </w:r>
-            <w:r>
-              <w:rPr>
-                <w:noProof/>
-                <w:webHidden/>
-              </w:rPr>
-              <w:fldChar w:fldCharType="separate"/>
-            </w:r>
-            <w:r>
-              <w:rPr>
-                <w:noProof/>
-                <w:webHidden/>
-              </w:rPr>
-              <w:t>4</w:t>
-            </w:r>
-            <w:r>
-              <w:rPr>
-                <w:noProof/>
-                <w:webHidden/>
-              </w:rPr>
-              <w:fldChar w:fldCharType="end"/>
-            </w:r>
-          </w:hyperlink>
-        </w:p>
-        <w:p>
-          <w:pPr>
-            <w:pStyle w:val="TM3"/>
-            <w:tabs>
-              <w:tab w:val="right" w:leader="dot" w:pos="9062"/>
-            </w:tabs>
-            <w:rPr>
-              <w:rFonts w:eastAsiaTheme="minorEastAsia"/>
-              <w:noProof/>
-              <w:lang w:eastAsia="fr-CH"/>
-            </w:rPr>
-          </w:pPr>
-          <w:hyperlink w:anchor="_Toc452735511" w:history="1">
-            <w:r>
-              <w:rPr>
-                <w:rStyle w:val="Lienhypertexte"/>
-                <w:noProof/>
-              </w:rPr>
-              <w:t>La page d’inscription</w:t>
-            </w:r>
-            <w:r>
-              <w:rPr>
-                <w:noProof/>
-                <w:webHidden/>
-              </w:rPr>
-              <w:tab/>
-            </w:r>
-            <w:r>
-              <w:rPr>
-                <w:noProof/>
-                <w:webHidden/>
-              </w:rPr>
-              <w:fldChar w:fldCharType="begin"/>
-            </w:r>
-            <w:r>
-              <w:rPr>
-                <w:noProof/>
-                <w:webHidden/>
-              </w:rPr>
-              <w:instrText xml:space="preserve"> PAGEREF _Toc452735511 \h </w:instrText>
-            </w:r>
-            <w:r>
-              <w:rPr>
-                <w:noProof/>
-                <w:webHidden/>
-              </w:rPr>
-            </w:r>
-            <w:r>
-              <w:rPr>
-                <w:noProof/>
-                <w:webHidden/>
-              </w:rPr>
-              <w:fldChar w:fldCharType="separate"/>
-            </w:r>
-            <w:r>
-              <w:rPr>
-                <w:noProof/>
-                <w:webHidden/>
-              </w:rPr>
-              <w:t>6</w:t>
-            </w:r>
-            <w:r>
-              <w:rPr>
-                <w:noProof/>
-                <w:webHidden/>
-              </w:rPr>
-              <w:fldChar w:fldCharType="end"/>
-            </w:r>
-          </w:hyperlink>
-        </w:p>
-        <w:p>
-          <w:pPr>
-            <w:pStyle w:val="TM3"/>
-            <w:tabs>
-              <w:tab w:val="right" w:leader="dot" w:pos="9062"/>
-            </w:tabs>
-            <w:rPr>
-              <w:rFonts w:eastAsiaTheme="minorEastAsia"/>
-              <w:noProof/>
-              <w:lang w:eastAsia="fr-CH"/>
-            </w:rPr>
-          </w:pPr>
-          <w:hyperlink w:anchor="_Toc452735512" w:history="1">
-            <w:r>
-              <w:rPr>
-                <w:rStyle w:val="Lienhypertexte"/>
-                <w:noProof/>
-              </w:rPr>
-              <w:t>La page connexion</w:t>
-            </w:r>
-            <w:r>
-              <w:rPr>
-                <w:noProof/>
-                <w:webHidden/>
-              </w:rPr>
-              <w:tab/>
-            </w:r>
-            <w:r>
-              <w:rPr>
-                <w:noProof/>
-                <w:webHidden/>
-              </w:rPr>
-              <w:fldChar w:fldCharType="begin"/>
-            </w:r>
-            <w:r>
-              <w:rPr>
-                <w:noProof/>
-                <w:webHidden/>
-              </w:rPr>
-              <w:instrText xml:space="preserve"> PAGEREF _Toc452735512 \h </w:instrText>
-            </w:r>
-            <w:r>
-              <w:rPr>
-                <w:noProof/>
-                <w:webHidden/>
-              </w:rPr>
-            </w:r>
-            <w:r>
-              <w:rPr>
-                <w:noProof/>
-                <w:webHidden/>
-              </w:rPr>
-              <w:fldChar w:fldCharType="separate"/>
-            </w:r>
-            <w:r>
-              <w:rPr>
-                <w:noProof/>
-                <w:webHidden/>
-              </w:rPr>
-              <w:t>6</w:t>
-            </w:r>
-            <w:r>
-              <w:rPr>
-                <w:noProof/>
-                <w:webHidden/>
-              </w:rPr>
-              <w:fldChar w:fldCharType="end"/>
-            </w:r>
-          </w:hyperlink>
-        </w:p>
-        <w:p>
-          <w:pPr>
-            <w:pStyle w:val="TM3"/>
-            <w:tabs>
-              <w:tab w:val="right" w:leader="dot" w:pos="9062"/>
-            </w:tabs>
-            <w:rPr>
-              <w:rFonts w:eastAsiaTheme="minorEastAsia"/>
-              <w:noProof/>
-              <w:lang w:eastAsia="fr-CH"/>
-            </w:rPr>
-          </w:pPr>
-          <w:hyperlink w:anchor="_Toc452735513" w:history="1">
-            <w:r>
-              <w:rPr>
-                <w:rStyle w:val="Lienhypertexte"/>
-                <w:noProof/>
-              </w:rPr>
-              <w:t>La page de profil</w:t>
-            </w:r>
-            <w:r>
-              <w:rPr>
-                <w:noProof/>
-                <w:webHidden/>
-              </w:rPr>
-              <w:tab/>
-            </w:r>
-            <w:r>
-              <w:rPr>
-                <w:noProof/>
-                <w:webHidden/>
-              </w:rPr>
-              <w:fldChar w:fldCharType="begin"/>
-            </w:r>
-            <w:r>
-              <w:rPr>
-                <w:noProof/>
-                <w:webHidden/>
-              </w:rPr>
-              <w:instrText xml:space="preserve"> PAGEREF _Toc452735513 \h </w:instrText>
-            </w:r>
-            <w:r>
-              <w:rPr>
-                <w:noProof/>
-                <w:webHidden/>
-              </w:rPr>
-            </w:r>
-            <w:r>
-              <w:rPr>
-                <w:noProof/>
-                <w:webHidden/>
-              </w:rPr>
-              <w:fldChar w:fldCharType="separate"/>
-            </w:r>
-            <w:r>
-              <w:rPr>
-                <w:noProof/>
-                <w:webHidden/>
-              </w:rPr>
-              <w:t>7</w:t>
-            </w:r>
-            <w:r>
-              <w:rPr>
-                <w:noProof/>
-                <w:webHidden/>
-              </w:rPr>
-              <w:fldChar w:fldCharType="end"/>
-            </w:r>
-          </w:hyperlink>
-        </w:p>
-        <w:p>
-          <w:pPr>
-            <w:pStyle w:val="TM3"/>
-            <w:tabs>
-              <w:tab w:val="right" w:leader="dot" w:pos="9062"/>
-            </w:tabs>
-            <w:rPr>
-              <w:rFonts w:eastAsiaTheme="minorEastAsia"/>
-              <w:noProof/>
-              <w:lang w:eastAsia="fr-CH"/>
-            </w:rPr>
-          </w:pPr>
-          <w:hyperlink w:anchor="_Toc452735514" w:history="1">
-            <w:r>
-              <w:rPr>
-                <w:rStyle w:val="Lienhypertexte"/>
-                <w:noProof/>
-              </w:rPr>
-              <w:t>La page de modification du profil</w:t>
-            </w:r>
-            <w:r>
-              <w:rPr>
-                <w:noProof/>
-                <w:webHidden/>
-              </w:rPr>
-              <w:tab/>
-            </w:r>
-            <w:r>
-              <w:rPr>
-                <w:noProof/>
-                <w:webHidden/>
-              </w:rPr>
-              <w:fldChar w:fldCharType="begin"/>
-            </w:r>
-            <w:r>
-              <w:rPr>
-                <w:noProof/>
-                <w:webHidden/>
-              </w:rPr>
-              <w:instrText xml:space="preserve"> PAGEREF _Toc452735514 \h </w:instrText>
-            </w:r>
-            <w:r>
-              <w:rPr>
-                <w:noProof/>
-                <w:webHidden/>
-              </w:rPr>
-            </w:r>
-            <w:r>
-              <w:rPr>
-                <w:noProof/>
-                <w:webHidden/>
-              </w:rPr>
-              <w:fldChar w:fldCharType="separate"/>
-            </w:r>
-            <w:r>
-              <w:rPr>
-                <w:noProof/>
-                <w:webHidden/>
-              </w:rPr>
-              <w:t>8</w:t>
-            </w:r>
-            <w:r>
-              <w:rPr>
-                <w:noProof/>
-                <w:webHidden/>
-              </w:rPr>
-              <w:fldChar w:fldCharType="end"/>
-            </w:r>
-          </w:hyperlink>
-        </w:p>
-        <w:p>
-          <w:pPr>
-            <w:pStyle w:val="TM3"/>
-            <w:tabs>
-              <w:tab w:val="right" w:leader="dot" w:pos="9062"/>
-            </w:tabs>
-            <w:rPr>
-              <w:rFonts w:eastAsiaTheme="minorEastAsia"/>
-              <w:noProof/>
-              <w:lang w:eastAsia="fr-CH"/>
-            </w:rPr>
-          </w:pPr>
-          <w:hyperlink w:anchor="_Toc452735515" w:history="1">
-            <w:r>
-              <w:rPr>
-                <w:rStyle w:val="Lienhypertexte"/>
-                <w:noProof/>
-              </w:rPr>
-              <w:t>La page d’ajout d’événements</w:t>
-            </w:r>
-            <w:r>
-              <w:rPr>
-                <w:noProof/>
-                <w:webHidden/>
-              </w:rPr>
-              <w:tab/>
-            </w:r>
-            <w:r>
-              <w:rPr>
-                <w:noProof/>
-                <w:webHidden/>
-              </w:rPr>
-              <w:fldChar w:fldCharType="begin"/>
-            </w:r>
-            <w:r>
-              <w:rPr>
-                <w:noProof/>
-                <w:webHidden/>
-              </w:rPr>
-              <w:instrText xml:space="preserve"> PAGEREF _Toc452735515 \h </w:instrText>
-            </w:r>
-            <w:r>
-              <w:rPr>
-                <w:noProof/>
-                <w:webHidden/>
-              </w:rPr>
-            </w:r>
-            <w:r>
-              <w:rPr>
-                <w:noProof/>
-                <w:webHidden/>
-              </w:rPr>
-              <w:fldChar w:fldCharType="separate"/>
-            </w:r>
-            <w:r>
-              <w:rPr>
-                <w:noProof/>
-                <w:webHidden/>
-              </w:rPr>
-              <w:t>8</w:t>
-            </w:r>
-            <w:r>
-              <w:rPr>
-                <w:noProof/>
-                <w:webHidden/>
-              </w:rPr>
-              <w:fldChar w:fldCharType="end"/>
-            </w:r>
-          </w:hyperlink>
-        </w:p>
-        <w:p>
-          <w:pPr>
-            <w:pStyle w:val="TM3"/>
-            <w:tabs>
-              <w:tab w:val="right" w:leader="dot" w:pos="9062"/>
-            </w:tabs>
-            <w:rPr>
-              <w:rFonts w:eastAsiaTheme="minorEastAsia"/>
-              <w:noProof/>
-              <w:lang w:eastAsia="fr-CH"/>
-            </w:rPr>
-          </w:pPr>
-          <w:hyperlink w:anchor="_Toc452735516" w:history="1">
-            <w:r>
-              <w:rPr>
-                <w:rStyle w:val="Lienhypertexte"/>
-                <w:noProof/>
-              </w:rPr>
-              <w:t>La page de modification d’un événement</w:t>
-            </w:r>
-            <w:r>
-              <w:rPr>
-                <w:noProof/>
-                <w:webHidden/>
-              </w:rPr>
-              <w:tab/>
-            </w:r>
-            <w:r>
-              <w:rPr>
-                <w:noProof/>
-                <w:webHidden/>
-              </w:rPr>
-              <w:fldChar w:fldCharType="begin"/>
-            </w:r>
-            <w:r>
-              <w:rPr>
-                <w:noProof/>
-                <w:webHidden/>
-              </w:rPr>
-              <w:instrText xml:space="preserve"> PAGEREF _Toc452735516 \h </w:instrText>
-            </w:r>
-            <w:r>
-              <w:rPr>
-                <w:noProof/>
-                <w:webHidden/>
-              </w:rPr>
-            </w:r>
-            <w:r>
-              <w:rPr>
-                <w:noProof/>
-                <w:webHidden/>
-              </w:rPr>
-              <w:fldChar w:fldCharType="separate"/>
-            </w:r>
-            <w:r>
-              <w:rPr>
-                <w:noProof/>
-                <w:webHidden/>
-              </w:rPr>
-              <w:t>9</w:t>
+              <w:t>12</w:t>
             </w:r>
             <w:r>
               <w:rPr>
@@ -1957,128 +2086,309 @@
       <w:pPr>
         <w:pStyle w:val="Titre1"/>
       </w:pPr>
-      <w:bookmarkStart w:id="1" w:name="_Toc452735495"/>
+      <w:bookmarkStart w:id="0" w:name="_Toc453141033"/>
       <w:r>
         <w:lastRenderedPageBreak/>
+        <w:t>Analyse préliminaire</w:t>
+      </w:r>
+      <w:bookmarkEnd w:id="0"/>
+    </w:p>
+    <w:p>
+      <w:pPr>
+        <w:pStyle w:val="Titre2"/>
+      </w:pPr>
+      <w:bookmarkStart w:id="1" w:name="_Toc453141034"/>
+      <w:r>
         <w:t>Introduction</w:t>
       </w:r>
       <w:bookmarkEnd w:id="1"/>
+      <w:r>
+        <w:t xml:space="preserve"> </w:t>
+      </w:r>
+    </w:p>
+    <w:p>
+      <w:r>
+        <w:t xml:space="preserve">J’ai décidé de faire un site de gestion d’événement, car c’est un sujet qui est ressorti dans de nombreuses discussions avec mes amis. La problématique était de trouver une plateforme qui aurait pour but d’informer et de réunir les gens, autour d’événements divers et variés comme des expositions, des projections ou encore des concerts. De plus, ce que j’ai trouvé très intéressant c’est que ce projet a un but très concret et il </w:t>
+      </w:r>
+      <w:r>
+        <w:t>ressemble</w:t>
+      </w:r>
+      <w:r>
+        <w:t xml:space="preserve"> beaucoup à ce qu’un client pourrait demander.</w:t>
+      </w:r>
     </w:p>
     <w:p>
       <w:pPr>
         <w:pStyle w:val="Titre2"/>
       </w:pPr>
-      <w:bookmarkStart w:id="2" w:name="_Toc452735496"/>
-      <w:r>
-        <w:t>Préambule</w:t>
+      <w:bookmarkStart w:id="2" w:name="_Toc453141035"/>
+      <w:r>
+        <w:t>Organisation</w:t>
       </w:r>
       <w:bookmarkEnd w:id="2"/>
-      <w:r>
-        <w:t xml:space="preserve"> </w:t>
+    </w:p>
+    <w:p>
+      <w:pPr>
+        <w:tabs>
+          <w:tab w:val="left" w:pos="0"/>
+          <w:tab w:val="left" w:pos="6237"/>
+        </w:tabs>
+      </w:pPr>
+      <w:r>
+        <w:t>Elève :</w:t>
+      </w:r>
+      <w:r>
+        <w:tab/>
+        <w:t>Expert :</w:t>
+      </w:r>
+    </w:p>
+    <w:p>
+      <w:pPr>
+        <w:tabs>
+          <w:tab w:val="left" w:pos="0"/>
+          <w:tab w:val="left" w:pos="6237"/>
+        </w:tabs>
+      </w:pPr>
+      <w:r>
+        <w:t>Ku Philippe</w:t>
+      </w:r>
+      <w:r>
+        <w:tab/>
+      </w:r>
+      <w:proofErr w:type="spellStart"/>
+      <w:r>
+        <w:t>Murisier</w:t>
+      </w:r>
+      <w:proofErr w:type="spellEnd"/>
+      <w:r>
+        <w:t xml:space="preserve"> Serge</w:t>
+      </w:r>
+    </w:p>
+    <w:p>
+      <w:pPr>
+        <w:tabs>
+          <w:tab w:val="left" w:pos="0"/>
+          <w:tab w:val="left" w:pos="6237"/>
+        </w:tabs>
+      </w:pPr>
+      <w:hyperlink r:id="rId10" w:history="1">
+        <w:r>
+          <w:rPr>
+            <w:rStyle w:val="Lienhypertexte"/>
+          </w:rPr>
+          <w:t>Philippe.k@eduge.ch</w:t>
+        </w:r>
+      </w:hyperlink>
+      <w:r>
+        <w:tab/>
+      </w:r>
+      <w:hyperlink r:id="rId11" w:history="1">
+        <w:r>
+          <w:rPr>
+            <w:rStyle w:val="Lienhypertexte"/>
+          </w:rPr>
+          <w:t>SMURISIER@cross-systems.ch</w:t>
+        </w:r>
+      </w:hyperlink>
+    </w:p>
+    <w:p>
+      <w:pPr>
+        <w:tabs>
+          <w:tab w:val="left" w:pos="0"/>
+          <w:tab w:val="left" w:pos="6237"/>
+        </w:tabs>
+      </w:pPr>
+      <w:r>
+        <w:t>Maître d’apprentissage :</w:t>
+      </w:r>
+      <w:r>
+        <w:tab/>
+        <w:t>Expert :</w:t>
+      </w:r>
+    </w:p>
+    <w:p>
+      <w:pPr>
+        <w:tabs>
+          <w:tab w:val="left" w:pos="0"/>
+          <w:tab w:val="left" w:pos="6237"/>
+        </w:tabs>
+      </w:pPr>
+      <w:r>
+        <w:t>Aigroz Dominique</w:t>
+      </w:r>
+      <w:r>
+        <w:tab/>
+        <w:t>Court Pascal</w:t>
+      </w:r>
+    </w:p>
+    <w:p>
+      <w:pPr>
+        <w:tabs>
+          <w:tab w:val="left" w:pos="0"/>
+          <w:tab w:val="left" w:pos="6237"/>
+        </w:tabs>
+      </w:pPr>
+      <w:hyperlink r:id="rId12" w:history="1">
+        <w:r>
+          <w:rPr>
+            <w:rStyle w:val="Lienhypertexte"/>
+          </w:rPr>
+          <w:t>Dominique.aigroz@edu.ge.ch</w:t>
+        </w:r>
+      </w:hyperlink>
+      <w:r>
+        <w:tab/>
+      </w:r>
+      <w:hyperlink r:id="rId13" w:history="1">
+        <w:r>
+          <w:rPr>
+            <w:rStyle w:val="Lienhypertexte"/>
+          </w:rPr>
+          <w:t>pascal.court@skyguide.ch</w:t>
+        </w:r>
+      </w:hyperlink>
+    </w:p>
+    <w:p>
+      <w:pPr>
+        <w:tabs>
+          <w:tab w:val="left" w:pos="0"/>
+          <w:tab w:val="left" w:pos="6237"/>
+        </w:tabs>
+      </w:pPr>
+      <w:r>
+        <w:tab/>
+      </w:r>
+      <w:hyperlink r:id="rId14" w:history="1">
+        <w:r>
+          <w:rPr>
+            <w:rStyle w:val="Lienhypertexte"/>
+          </w:rPr>
+          <w:t>Experts.</w:t>
+        </w:r>
+        <w:r>
+          <w:rPr>
+            <w:rStyle w:val="Lienhypertexte"/>
+          </w:rPr>
+          <w:t>tpige@outlook.com</w:t>
+        </w:r>
+      </w:hyperlink>
+    </w:p>
+    <w:p>
+      <w:pPr>
+        <w:tabs>
+          <w:tab w:val="left" w:pos="0"/>
+          <w:tab w:val="left" w:pos="6237"/>
+        </w:tabs>
+      </w:pPr>
+      <w:r>
+        <w:t>Date de déroulement du TPI : Du 02 Juin au 15 Juin 2016</w:t>
+      </w:r>
+    </w:p>
+    <w:p>
+      <w:pPr>
+        <w:tabs>
+          <w:tab w:val="left" w:pos="0"/>
+          <w:tab w:val="left" w:pos="6237"/>
+        </w:tabs>
+      </w:pPr>
+      <w:r>
+        <w:t>Horaires : De 07h30 à 16h45 (80 heures de travail)</w:t>
+      </w:r>
+    </w:p>
+    <w:p>
+      <w:r>
+        <w:t xml:space="preserve">Les dates et horaires de réalisation du TPI ont été fixés par la direction de l’école. </w:t>
+      </w:r>
+    </w:p>
+    <w:p>
+      <w:r>
+        <w:t>Afin de garantir la continuité du projet et dans le but de sa bonne réalisation, un plan de réalisation (planning) a été conçu avant le début du travail. Celui-ci sera fourni en document annexe.</w:t>
+      </w:r>
+    </w:p>
+    <w:p>
+      <w:r>
+        <w:t xml:space="preserve">Dans ce planning, il a été fixé que l’essentiel de la documentation serait réalisée en parallèle au projet. Les premiers jours seront essentiellement centrés sur les fondamentaux nécessaires à la réalisation d’un site (analyse, maquette, conception de la base de données). Les jours suivants seront consacrés au reste du développement. Finalement, </w:t>
+      </w:r>
+      <w:r>
+        <w:t>les derniers</w:t>
+      </w:r>
+      <w:r>
+        <w:t xml:space="preserve"> jour</w:t>
+      </w:r>
+      <w:r>
+        <w:t xml:space="preserve">s de TPI </w:t>
+      </w:r>
+      <w:r>
+        <w:t xml:space="preserve">seront </w:t>
+      </w:r>
+      <w:r>
+        <w:t>consacrés</w:t>
+      </w:r>
+      <w:r>
+        <w:t xml:space="preserve"> es</w:t>
+      </w:r>
+      <w:r>
+        <w:t xml:space="preserve">sentiellement à la documentation et au </w:t>
+      </w:r>
+      <w:r>
+        <w:t>débogage</w:t>
+      </w:r>
+      <w:bookmarkStart w:id="3" w:name="_GoBack"/>
+      <w:bookmarkEnd w:id="3"/>
+      <w:r>
+        <w:t>.</w:t>
       </w:r>
     </w:p>
     <w:p>
       <w:pPr>
         <w:pStyle w:val="Titre2"/>
       </w:pPr>
-      <w:bookmarkStart w:id="3" w:name="_Toc452735497"/>
-      <w:r>
-        <w:t>Motivations</w:t>
-      </w:r>
-      <w:bookmarkEnd w:id="3"/>
+      <w:bookmarkStart w:id="4" w:name="_Toc453141036"/>
+      <w:r>
+        <w:lastRenderedPageBreak/>
+        <w:t>Objectif</w:t>
+      </w:r>
+      <w:bookmarkEnd w:id="4"/>
     </w:p>
     <w:p>
       <w:pPr>
         <w:pStyle w:val="Titre2"/>
       </w:pPr>
-      <w:bookmarkStart w:id="4" w:name="_Toc452735498"/>
-      <w:r>
-        <w:t>Etude d’opportunités</w:t>
-      </w:r>
-      <w:bookmarkEnd w:id="4"/>
-      <w:r>
-        <w:t xml:space="preserve"> </w:t>
-      </w:r>
+      <w:bookmarkStart w:id="5" w:name="_Toc453141037"/>
+      <w:r>
+        <w:t>Cahier des charges</w:t>
+      </w:r>
+      <w:bookmarkEnd w:id="5"/>
     </w:p>
     <w:p>
       <w:pPr>
         <w:pStyle w:val="Titre1"/>
       </w:pPr>
-      <w:bookmarkStart w:id="5" w:name="_Toc452735499"/>
-      <w:r>
-        <w:t>Cahier des charges</w:t>
-      </w:r>
-      <w:bookmarkEnd w:id="5"/>
+      <w:bookmarkStart w:id="6" w:name="_Toc453141038"/>
+      <w:r>
+        <w:t>Analyse fonctionnelle</w:t>
+      </w:r>
+      <w:bookmarkEnd w:id="6"/>
     </w:p>
     <w:p>
       <w:pPr>
         <w:pStyle w:val="Titre2"/>
       </w:pPr>
-      <w:bookmarkStart w:id="6" w:name="_Toc452735500"/>
-      <w:r>
-        <w:t>But</w:t>
-      </w:r>
-      <w:bookmarkEnd w:id="6"/>
+      <w:bookmarkStart w:id="7" w:name="_Toc453141039"/>
+      <w:r>
+        <w:t>Plan de navigation du site</w:t>
+      </w:r>
+      <w:bookmarkEnd w:id="7"/>
     </w:p>
     <w:p>
       <w:pPr>
         <w:pStyle w:val="Titre2"/>
       </w:pPr>
-      <w:bookmarkStart w:id="7" w:name="_Toc452735501"/>
-      <w:r>
-        <w:t>Fonctionnalités</w:t>
-      </w:r>
-      <w:bookmarkEnd w:id="7"/>
-    </w:p>
-    <w:p>
-      <w:pPr>
-        <w:pStyle w:val="Titre2"/>
-      </w:pPr>
-      <w:bookmarkStart w:id="8" w:name="_Toc452735502"/>
-      <w:r>
-        <w:t>Matériel et logiciels nécessaires</w:t>
+      <w:bookmarkStart w:id="8" w:name="_Toc453141040"/>
+      <w:r>
+        <w:t>Les fonctionnalités selon le type d’utilisateur</w:t>
       </w:r>
       <w:bookmarkEnd w:id="8"/>
-    </w:p>
-    <w:p>
-      <w:pPr>
-        <w:pStyle w:val="Titre2"/>
-      </w:pPr>
-      <w:bookmarkStart w:id="9" w:name="_Toc452735503"/>
-      <w:r>
-        <w:t>Travail à rendre</w:t>
-      </w:r>
-      <w:bookmarkEnd w:id="9"/>
-    </w:p>
-    <w:p>
-      <w:pPr>
-        <w:pStyle w:val="Titre1"/>
-      </w:pPr>
-      <w:bookmarkStart w:id="10" w:name="_Toc452735504"/>
-      <w:r>
-        <w:t>Analyse fonctionnelle</w:t>
-      </w:r>
-      <w:bookmarkEnd w:id="10"/>
-    </w:p>
-    <w:p>
-      <w:pPr>
-        <w:pStyle w:val="Titre2"/>
-      </w:pPr>
-      <w:bookmarkStart w:id="11" w:name="_Toc452735505"/>
-      <w:r>
-        <w:t>Plan de navigation du site</w:t>
-      </w:r>
-      <w:bookmarkEnd w:id="11"/>
-    </w:p>
-    <w:p>
-      <w:pPr>
-        <w:pStyle w:val="Titre2"/>
-      </w:pPr>
-      <w:bookmarkStart w:id="12" w:name="_Toc452735506"/>
-      <w:r>
-        <w:t>Les fonctionnalités selon le type d’utilisateur</w:t>
-      </w:r>
-      <w:bookmarkEnd w:id="12"/>
     </w:p>
     <w:p>
       <w:r>
@@ -2149,21 +2459,21 @@
       <w:pPr>
         <w:pStyle w:val="Titre2"/>
       </w:pPr>
-      <w:bookmarkStart w:id="13" w:name="_Toc452735507"/>
+      <w:bookmarkStart w:id="9" w:name="_Toc453141041"/>
       <w:r>
         <w:t>Interface</w:t>
       </w:r>
-      <w:bookmarkEnd w:id="13"/>
+      <w:bookmarkEnd w:id="9"/>
     </w:p>
     <w:p>
       <w:pPr>
         <w:pStyle w:val="Titre3"/>
       </w:pPr>
-      <w:bookmarkStart w:id="14" w:name="_Toc452735508"/>
+      <w:bookmarkStart w:id="10" w:name="_Toc453141042"/>
       <w:r>
         <w:t>Le menu</w:t>
       </w:r>
-      <w:bookmarkEnd w:id="14"/>
+      <w:bookmarkEnd w:id="10"/>
     </w:p>
     <w:p>
       <w:r>
@@ -2202,7 +2512,6 @@
     </w:p>
     <w:p>
       <w:r>
-        <w:lastRenderedPageBreak/>
         <w:t>Les visiteurs non authentifiés</w:t>
       </w:r>
       <w:r>
@@ -2260,7 +2569,7 @@
                     </pic:cNvPicPr>
                   </pic:nvPicPr>
                   <pic:blipFill>
-                    <a:blip r:embed="rId10">
+                    <a:blip r:embed="rId15">
                       <a:extLst>
                         <a:ext uri="{28A0092B-C50C-407E-A947-70E740481C1C}">
                           <a14:useLocalDpi xmlns:a14="http://schemas.microsoft.com/office/drawing/2010/main" val="0"/>
@@ -2297,7 +2606,13 @@
         <w:t>Les utilisateurs authentifiés auront</w:t>
       </w:r>
       <w:r>
-        <w:t xml:space="preserve"> accès </w:t>
+        <w:t xml:space="preserve"> accès</w:t>
+      </w:r>
+      <w:r>
+        <w:t xml:space="preserve"> à l’ajout d’événements,</w:t>
+      </w:r>
+      <w:r>
+        <w:t xml:space="preserve"> </w:t>
       </w:r>
       <w:r>
         <w:t xml:space="preserve">à </w:t>
@@ -2336,7 +2651,7 @@
                     </pic:cNvPicPr>
                   </pic:nvPicPr>
                   <pic:blipFill>
-                    <a:blip r:embed="rId11">
+                    <a:blip r:embed="rId16">
                       <a:extLst>
                         <a:ext uri="{28A0092B-C50C-407E-A947-70E740481C1C}">
                           <a14:useLocalDpi xmlns:a14="http://schemas.microsoft.com/office/drawing/2010/main" val="0"/>
@@ -2397,7 +2712,7 @@
                     </pic:cNvPicPr>
                   </pic:nvPicPr>
                   <pic:blipFill>
-                    <a:blip r:embed="rId12">
+                    <a:blip r:embed="rId17">
                       <a:extLst>
                         <a:ext uri="{28A0092B-C50C-407E-A947-70E740481C1C}">
                           <a14:useLocalDpi xmlns:a14="http://schemas.microsoft.com/office/drawing/2010/main" val="0"/>
@@ -2433,11 +2748,12 @@
       <w:pPr>
         <w:pStyle w:val="Titre3"/>
       </w:pPr>
-      <w:bookmarkStart w:id="15" w:name="_Toc452735509"/>
-      <w:r>
+      <w:bookmarkStart w:id="11" w:name="_Toc453141043"/>
+      <w:r>
+        <w:lastRenderedPageBreak/>
         <w:t>La page d’accueil</w:t>
       </w:r>
-      <w:bookmarkEnd w:id="15"/>
+      <w:bookmarkEnd w:id="11"/>
     </w:p>
     <w:p>
       <w:r>
@@ -2485,7 +2801,6 @@
           <w:noProof/>
           <w:lang w:eastAsia="fr-CH"/>
         </w:rPr>
-        <w:lastRenderedPageBreak/>
         <w:drawing>
           <wp:inline distT="0" distB="0" distL="0" distR="0">
             <wp:extent cx="5753100" cy="4248150"/>
@@ -2504,7 +2819,7 @@
                     </pic:cNvPicPr>
                   </pic:nvPicPr>
                   <pic:blipFill>
-                    <a:blip r:embed="rId13">
+                    <a:blip r:embed="rId18">
                       <a:extLst>
                         <a:ext uri="{28A0092B-C50C-407E-A947-70E740481C1C}">
                           <a14:useLocalDpi xmlns:a14="http://schemas.microsoft.com/office/drawing/2010/main" val="0"/>
@@ -2568,11 +2883,12 @@
       <w:pPr>
         <w:pStyle w:val="Titre3"/>
       </w:pPr>
-      <w:bookmarkStart w:id="16" w:name="_Toc452735510"/>
-      <w:r>
+      <w:bookmarkStart w:id="12" w:name="_Toc453141044"/>
+      <w:r>
+        <w:lastRenderedPageBreak/>
         <w:t>La page de détail des événements</w:t>
       </w:r>
-      <w:bookmarkEnd w:id="16"/>
+      <w:bookmarkEnd w:id="12"/>
     </w:p>
     <w:p>
       <w:r>
@@ -2618,12 +2934,11 @@
           <w:noProof/>
           <w:lang w:eastAsia="fr-CH"/>
         </w:rPr>
-        <w:lastRenderedPageBreak/>
         <w:drawing>
           <wp:inline distT="0" distB="0" distL="0" distR="0">
-            <wp:extent cx="5753100" cy="4438650"/>
-            <wp:effectExtent l="0" t="0" r="0" b="0"/>
-            <wp:docPr id="5" name="Image 5" descr="C:\Users\KUP_INFO\Desktop\TPI\Maquettes\details.PNG"/>
+            <wp:extent cx="5762625" cy="4425315"/>
+            <wp:effectExtent l="0" t="0" r="9525" b="0"/>
+            <wp:docPr id="10" name="Image 10" descr="C:\Users\KUP_INFO\Desktop\EasyPHP-DevServer-14.1VC9\data\localweb\projects\tpi\DocumentationTechnique\event_details.PNG"/>
             <wp:cNvGraphicFramePr>
               <a:graphicFrameLocks xmlns:a="http://schemas.openxmlformats.org/drawingml/2006/main" noChangeAspect="1"/>
             </wp:cNvGraphicFramePr>
@@ -2631,13 +2946,13 @@
               <a:graphicData uri="http://schemas.openxmlformats.org/drawingml/2006/picture">
                 <pic:pic xmlns:pic="http://schemas.openxmlformats.org/drawingml/2006/picture">
                   <pic:nvPicPr>
-                    <pic:cNvPr id="0" name="Picture 5" descr="C:\Users\KUP_INFO\Desktop\TPI\Maquettes\details.PNG"/>
+                    <pic:cNvPr id="0" name="Picture 1" descr="C:\Users\KUP_INFO\Desktop\EasyPHP-DevServer-14.1VC9\data\localweb\projects\tpi\DocumentationTechnique\event_details.PNG"/>
                     <pic:cNvPicPr>
                       <a:picLocks noChangeAspect="1" noChangeArrowheads="1"/>
                     </pic:cNvPicPr>
                   </pic:nvPicPr>
                   <pic:blipFill>
-                    <a:blip r:embed="rId14">
+                    <a:blip r:embed="rId19">
                       <a:extLst>
                         <a:ext uri="{28A0092B-C50C-407E-A947-70E740481C1C}">
                           <a14:useLocalDpi xmlns:a14="http://schemas.microsoft.com/office/drawing/2010/main" val="0"/>
@@ -2652,7 +2967,7 @@
                   <pic:spPr bwMode="auto">
                     <a:xfrm>
                       <a:off x="0" y="0"/>
-                      <a:ext cx="5753100" cy="4438650"/>
+                      <a:ext cx="5762625" cy="4425315"/>
                     </a:xfrm>
                     <a:prstGeom prst="rect">
                       <a:avLst/>
@@ -2686,7 +3001,25 @@
     </w:p>
     <w:p>
       <w:r>
-        <w:t>D – La zone contenant les informations détaillées de l’événement (titre, date de début, date de fin, lieu, description).</w:t>
+        <w:t>D – La zone contenant les informations dé</w:t>
+      </w:r>
+      <w:r>
+        <w:t>taillées de l’événement (</w:t>
+      </w:r>
+      <w:r>
+        <w:t>description</w:t>
+      </w:r>
+      <w:r>
+        <w:t xml:space="preserve">, </w:t>
+      </w:r>
+      <w:r>
+        <w:t>d</w:t>
+      </w:r>
+      <w:r>
+        <w:t>ate de début, date de fin, lieu</w:t>
+      </w:r>
+      <w:r>
+        <w:t>).</w:t>
       </w:r>
     </w:p>
     <w:p>
@@ -2706,24 +3039,29 @@
     </w:p>
     <w:p>
       <w:r>
+        <w:lastRenderedPageBreak/>
         <w:t>H - Le bouton qui permet à l’administrateur de débloquer le commentaire. Déloquer signifie que le commentaire est à nouveau visible sur le site (le bouton n’apparaît pas chez les visiteurs et les utilisateurs authentifiés).</w:t>
       </w:r>
     </w:p>
     <w:p>
       <w:r>
-        <w:lastRenderedPageBreak/>
         <w:t>I - Le bouton qui permet à l’administrateur de supprimer le commentaire. Supprimer signifie que le commentaire est supprimé définitivement du site (le bouton n’apparaît pas chez les visiteurs et les utilisateurs authentifiés).</w:t>
       </w:r>
     </w:p>
     <w:p>
+      <w:r>
+        <w:t>J – Le lien qui va renvoyer vers la page d’accueil.</w:t>
+      </w:r>
+    </w:p>
+    <w:p>
       <w:pPr>
         <w:pStyle w:val="Titre3"/>
       </w:pPr>
-      <w:bookmarkStart w:id="17" w:name="_Toc452735511"/>
+      <w:bookmarkStart w:id="13" w:name="_Toc453141045"/>
       <w:r>
         <w:t>La page d’inscription</w:t>
       </w:r>
-      <w:bookmarkEnd w:id="17"/>
+      <w:bookmarkEnd w:id="13"/>
     </w:p>
     <w:p>
       <w:r>
@@ -2760,7 +3098,7 @@
                     </pic:cNvPicPr>
                   </pic:nvPicPr>
                   <pic:blipFill>
-                    <a:blip r:embed="rId15">
+                    <a:blip r:embed="rId20">
                       <a:extLst>
                         <a:ext uri="{28A0092B-C50C-407E-A947-70E740481C1C}">
                           <a14:useLocalDpi xmlns:a14="http://schemas.microsoft.com/office/drawing/2010/main" val="0"/>
@@ -2796,11 +3134,11 @@
       <w:pPr>
         <w:pStyle w:val="Titre3"/>
       </w:pPr>
-      <w:bookmarkStart w:id="18" w:name="_Toc452735512"/>
+      <w:bookmarkStart w:id="14" w:name="_Toc453141046"/>
       <w:r>
         <w:t>La page connexion</w:t>
       </w:r>
-      <w:bookmarkEnd w:id="18"/>
+      <w:bookmarkEnd w:id="14"/>
     </w:p>
     <w:p>
       <w:r>
@@ -2810,7 +3148,13 @@
         <w:t>formulaire. L</w:t>
       </w:r>
       <w:r>
-        <w:t>a validation d’un nouvel utilisateur se fait automatiquement et l’</w:t>
+        <w:t>a validation d’un nouvel util</w:t>
+      </w:r>
+      <w:r>
+        <w:t xml:space="preserve">isateur se fait automatiquement </w:t>
+      </w:r>
+      <w:r>
+        <w:t>et l’</w:t>
       </w:r>
       <w:r>
         <w:t>utilisateur aura la possibilité de se connecter directement après l’</w:t>
@@ -2847,7 +3191,7 @@
                     </pic:cNvPicPr>
                   </pic:nvPicPr>
                   <pic:blipFill>
-                    <a:blip r:embed="rId16">
+                    <a:blip r:embed="rId21">
                       <a:extLst>
                         <a:ext uri="{28A0092B-C50C-407E-A947-70E740481C1C}">
                           <a14:useLocalDpi xmlns:a14="http://schemas.microsoft.com/office/drawing/2010/main" val="0"/>
@@ -2883,11 +3227,11 @@
       <w:pPr>
         <w:pStyle w:val="Titre3"/>
       </w:pPr>
-      <w:bookmarkStart w:id="19" w:name="_Toc452735513"/>
+      <w:bookmarkStart w:id="15" w:name="_Toc453141047"/>
       <w:r>
         <w:t>La page de profil</w:t>
       </w:r>
-      <w:bookmarkEnd w:id="19"/>
+      <w:bookmarkEnd w:id="15"/>
     </w:p>
     <w:p>
       <w:r>
@@ -2942,7 +3286,7 @@
                     </pic:cNvPicPr>
                   </pic:nvPicPr>
                   <pic:blipFill>
-                    <a:blip r:embed="rId17">
+                    <a:blip r:embed="rId22">
                       <a:extLst>
                         <a:ext uri="{28A0092B-C50C-407E-A947-70E740481C1C}">
                           <a14:useLocalDpi xmlns:a14="http://schemas.microsoft.com/office/drawing/2010/main" val="0"/>
@@ -3004,11 +3348,11 @@
       <w:pPr>
         <w:pStyle w:val="Titre3"/>
       </w:pPr>
-      <w:bookmarkStart w:id="20" w:name="_Toc452735514"/>
+      <w:bookmarkStart w:id="16" w:name="_Toc453141048"/>
       <w:r>
         <w:t>La page de modification du profil</w:t>
       </w:r>
-      <w:bookmarkEnd w:id="20"/>
+      <w:bookmarkEnd w:id="16"/>
     </w:p>
     <w:p>
       <w:r>
@@ -3048,7 +3392,7 @@
                     </pic:cNvPicPr>
                   </pic:nvPicPr>
                   <pic:blipFill>
-                    <a:blip r:embed="rId18">
+                    <a:blip r:embed="rId23">
                       <a:extLst>
                         <a:ext uri="{28A0092B-C50C-407E-A947-70E740481C1C}">
                           <a14:useLocalDpi xmlns:a14="http://schemas.microsoft.com/office/drawing/2010/main" val="0"/>
@@ -3084,11 +3428,11 @@
       <w:pPr>
         <w:pStyle w:val="Titre3"/>
       </w:pPr>
-      <w:bookmarkStart w:id="21" w:name="_Toc452735515"/>
+      <w:bookmarkStart w:id="17" w:name="_Toc453141049"/>
       <w:r>
         <w:t>La page d’ajout d’événements</w:t>
       </w:r>
-      <w:bookmarkEnd w:id="21"/>
+      <w:bookmarkEnd w:id="17"/>
     </w:p>
     <w:p>
       <w:r>
@@ -3129,7 +3473,7 @@
                     </pic:cNvPicPr>
                   </pic:nvPicPr>
                   <pic:blipFill>
-                    <a:blip r:embed="rId19">
+                    <a:blip r:embed="rId24">
                       <a:extLst>
                         <a:ext uri="{28A0092B-C50C-407E-A947-70E740481C1C}">
                           <a14:useLocalDpi xmlns:a14="http://schemas.microsoft.com/office/drawing/2010/main" val="0"/>
@@ -3165,11 +3509,11 @@
       <w:pPr>
         <w:pStyle w:val="Titre3"/>
       </w:pPr>
-      <w:bookmarkStart w:id="22" w:name="_Toc452735516"/>
+      <w:bookmarkStart w:id="18" w:name="_Toc453141050"/>
       <w:r>
         <w:t>La page de modification d’un événement</w:t>
       </w:r>
-      <w:bookmarkEnd w:id="22"/>
+      <w:bookmarkEnd w:id="18"/>
     </w:p>
     <w:p>
       <w:r>
@@ -3204,7 +3548,7 @@
                     </pic:cNvPicPr>
                   </pic:nvPicPr>
                   <pic:blipFill>
-                    <a:blip r:embed="rId20">
+                    <a:blip r:embed="rId25">
                       <a:extLst>
                         <a:ext uri="{28A0092B-C50C-407E-A947-70E740481C1C}">
                           <a14:useLocalDpi xmlns:a14="http://schemas.microsoft.com/office/drawing/2010/main" val="0"/>
@@ -3236,13 +3580,284 @@
         </w:drawing>
       </w:r>
     </w:p>
-    <w:p/>
-    <w:p/>
-    <w:p/>
-    <w:p/>
+    <w:p>
+      <w:pPr>
+        <w:pStyle w:val="Titre3"/>
+      </w:pPr>
+      <w:bookmarkStart w:id="19" w:name="_Toc453141051"/>
+      <w:r>
+        <w:t>La page d’insertion de commentaire</w:t>
+      </w:r>
+      <w:bookmarkEnd w:id="19"/>
+    </w:p>
+    <w:p>
+      <w:r>
+        <w:t xml:space="preserve">Les utilisateurs authentifiés auront la possibilité de </w:t>
+      </w:r>
+      <w:r>
+        <w:t xml:space="preserve">commenter </w:t>
+      </w:r>
+      <w:r>
+        <w:t>un événement à l’aide de ce formulaire.</w:t>
+      </w:r>
+    </w:p>
+    <w:p>
+      <w:pPr>
+        <w:jc w:val="center"/>
+      </w:pPr>
+      <w:r>
+        <w:rPr>
+          <w:noProof/>
+          <w:lang w:eastAsia="fr-CH"/>
+        </w:rPr>
+        <w:lastRenderedPageBreak/>
+        <w:drawing>
+          <wp:inline distT="0" distB="0" distL="0" distR="0">
+            <wp:extent cx="5753735" cy="3347085"/>
+            <wp:effectExtent l="0" t="0" r="0" b="5715"/>
+            <wp:docPr id="11" name="Image 11" descr="C:\Users\KUP_INFO\Desktop\EasyPHP-DevServer-14.1VC9\data\localweb\projects\tpi\DocumentationTechnique\mockups\insert_comment.PNG"/>
+            <wp:cNvGraphicFramePr>
+              <a:graphicFrameLocks xmlns:a="http://schemas.openxmlformats.org/drawingml/2006/main" noChangeAspect="1"/>
+            </wp:cNvGraphicFramePr>
+            <a:graphic xmlns:a="http://schemas.openxmlformats.org/drawingml/2006/main">
+              <a:graphicData uri="http://schemas.openxmlformats.org/drawingml/2006/picture">
+                <pic:pic xmlns:pic="http://schemas.openxmlformats.org/drawingml/2006/picture">
+                  <pic:nvPicPr>
+                    <pic:cNvPr id="0" name="Picture 2" descr="C:\Users\KUP_INFO\Desktop\EasyPHP-DevServer-14.1VC9\data\localweb\projects\tpi\DocumentationTechnique\mockups\insert_comment.PNG"/>
+                    <pic:cNvPicPr>
+                      <a:picLocks noChangeAspect="1" noChangeArrowheads="1"/>
+                    </pic:cNvPicPr>
+                  </pic:nvPicPr>
+                  <pic:blipFill>
+                    <a:blip r:embed="rId26">
+                      <a:extLst>
+                        <a:ext uri="{28A0092B-C50C-407E-A947-70E740481C1C}">
+                          <a14:useLocalDpi xmlns:a14="http://schemas.microsoft.com/office/drawing/2010/main" val="0"/>
+                        </a:ext>
+                      </a:extLst>
+                    </a:blip>
+                    <a:srcRect/>
+                    <a:stretch>
+                      <a:fillRect/>
+                    </a:stretch>
+                  </pic:blipFill>
+                  <pic:spPr bwMode="auto">
+                    <a:xfrm>
+                      <a:off x="0" y="0"/>
+                      <a:ext cx="5753735" cy="3347085"/>
+                    </a:xfrm>
+                    <a:prstGeom prst="rect">
+                      <a:avLst/>
+                    </a:prstGeom>
+                    <a:noFill/>
+                    <a:ln>
+                      <a:noFill/>
+                    </a:ln>
+                  </pic:spPr>
+                </pic:pic>
+              </a:graphicData>
+            </a:graphic>
+          </wp:inline>
+        </w:drawing>
+      </w:r>
+    </w:p>
+    <w:p>
+      <w:pPr>
+        <w:pStyle w:val="Titre3"/>
+      </w:pPr>
+      <w:bookmarkStart w:id="20" w:name="_Toc453141052"/>
+      <w:r>
+        <w:t xml:space="preserve">La page </w:t>
+      </w:r>
+      <w:r>
+        <w:t>des résultats de la recherche</w:t>
+      </w:r>
+      <w:bookmarkEnd w:id="20"/>
+    </w:p>
+    <w:p>
+      <w:r>
+        <w:t>Lorsque l’utilisateur effectue une recherche dans la barre de menu, il est redirigé vers une page de résultats de recherche qui va afficher tous les événements qui correspondent à sa recherche.</w:t>
+      </w:r>
+    </w:p>
+    <w:p>
+      <w:pPr>
+        <w:jc w:val="center"/>
+      </w:pPr>
+      <w:r>
+        <w:rPr>
+          <w:noProof/>
+          <w:lang w:eastAsia="fr-CH"/>
+        </w:rPr>
+        <w:drawing>
+          <wp:inline distT="0" distB="0" distL="0" distR="0">
+            <wp:extent cx="5753735" cy="4252595"/>
+            <wp:effectExtent l="0" t="0" r="0" b="0"/>
+            <wp:docPr id="14" name="Image 14" descr="C:\Users\KUP_INFO\Desktop\EasyPHP-DevServer-14.1VC9\data\localweb\projects\tpi\DocumentationTechnique\mockups\results.PNG"/>
+            <wp:cNvGraphicFramePr>
+              <a:graphicFrameLocks xmlns:a="http://schemas.openxmlformats.org/drawingml/2006/main" noChangeAspect="1"/>
+            </wp:cNvGraphicFramePr>
+            <a:graphic xmlns:a="http://schemas.openxmlformats.org/drawingml/2006/main">
+              <a:graphicData uri="http://schemas.openxmlformats.org/drawingml/2006/picture">
+                <pic:pic xmlns:pic="http://schemas.openxmlformats.org/drawingml/2006/picture">
+                  <pic:nvPicPr>
+                    <pic:cNvPr id="0" name="Picture 3" descr="C:\Users\KUP_INFO\Desktop\EasyPHP-DevServer-14.1VC9\data\localweb\projects\tpi\DocumentationTechnique\mockups\results.PNG"/>
+                    <pic:cNvPicPr>
+                      <a:picLocks noChangeAspect="1" noChangeArrowheads="1"/>
+                    </pic:cNvPicPr>
+                  </pic:nvPicPr>
+                  <pic:blipFill>
+                    <a:blip r:embed="rId27">
+                      <a:extLst>
+                        <a:ext uri="{28A0092B-C50C-407E-A947-70E740481C1C}">
+                          <a14:useLocalDpi xmlns:a14="http://schemas.microsoft.com/office/drawing/2010/main" val="0"/>
+                        </a:ext>
+                      </a:extLst>
+                    </a:blip>
+                    <a:srcRect/>
+                    <a:stretch>
+                      <a:fillRect/>
+                    </a:stretch>
+                  </pic:blipFill>
+                  <pic:spPr bwMode="auto">
+                    <a:xfrm>
+                      <a:off x="0" y="0"/>
+                      <a:ext cx="5753735" cy="4252595"/>
+                    </a:xfrm>
+                    <a:prstGeom prst="rect">
+                      <a:avLst/>
+                    </a:prstGeom>
+                    <a:noFill/>
+                    <a:ln>
+                      <a:noFill/>
+                    </a:ln>
+                  </pic:spPr>
+                </pic:pic>
+              </a:graphicData>
+            </a:graphic>
+          </wp:inline>
+        </w:drawing>
+      </w:r>
+    </w:p>
+    <w:p>
+      <w:pPr>
+        <w:pStyle w:val="Titre3"/>
+      </w:pPr>
+      <w:bookmarkStart w:id="21" w:name="_Toc453141053"/>
+      <w:r>
+        <w:lastRenderedPageBreak/>
+        <w:t xml:space="preserve">La page </w:t>
+      </w:r>
+      <w:r>
+        <w:t xml:space="preserve"> d’A propos</w:t>
+      </w:r>
+      <w:bookmarkEnd w:id="21"/>
+      <w:r>
+        <w:t xml:space="preserve"> </w:t>
+      </w:r>
+    </w:p>
+    <w:p>
+      <w:pPr>
+        <w:jc w:val="center"/>
+      </w:pPr>
+      <w:r>
+        <w:rPr>
+          <w:noProof/>
+          <w:lang w:eastAsia="fr-CH"/>
+        </w:rPr>
+        <w:drawing>
+          <wp:inline distT="0" distB="0" distL="0" distR="0" wp14:anchorId="203D9C14" wp14:editId="76997D89">
+            <wp:extent cx="5753735" cy="4252595"/>
+            <wp:effectExtent l="0" t="0" r="0" b="0"/>
+            <wp:docPr id="15" name="Image 15" descr="C:\Users\KUP_INFO\Desktop\EasyPHP-DevServer-14.1VC9\data\localweb\projects\tpi\DocumentationTechnique\mockups\about.PNG"/>
+            <wp:cNvGraphicFramePr>
+              <a:graphicFrameLocks xmlns:a="http://schemas.openxmlformats.org/drawingml/2006/main" noChangeAspect="1"/>
+            </wp:cNvGraphicFramePr>
+            <a:graphic xmlns:a="http://schemas.openxmlformats.org/drawingml/2006/main">
+              <a:graphicData uri="http://schemas.openxmlformats.org/drawingml/2006/picture">
+                <pic:pic xmlns:pic="http://schemas.openxmlformats.org/drawingml/2006/picture">
+                  <pic:nvPicPr>
+                    <pic:cNvPr id="0" name="Picture 4" descr="C:\Users\KUP_INFO\Desktop\EasyPHP-DevServer-14.1VC9\data\localweb\projects\tpi\DocumentationTechnique\mockups\about.PNG"/>
+                    <pic:cNvPicPr>
+                      <a:picLocks noChangeAspect="1" noChangeArrowheads="1"/>
+                    </pic:cNvPicPr>
+                  </pic:nvPicPr>
+                  <pic:blipFill>
+                    <a:blip r:embed="rId28">
+                      <a:extLst>
+                        <a:ext uri="{28A0092B-C50C-407E-A947-70E740481C1C}">
+                          <a14:useLocalDpi xmlns:a14="http://schemas.microsoft.com/office/drawing/2010/main" val="0"/>
+                        </a:ext>
+                      </a:extLst>
+                    </a:blip>
+                    <a:srcRect/>
+                    <a:stretch>
+                      <a:fillRect/>
+                    </a:stretch>
+                  </pic:blipFill>
+                  <pic:spPr bwMode="auto">
+                    <a:xfrm>
+                      <a:off x="0" y="0"/>
+                      <a:ext cx="5753735" cy="4252595"/>
+                    </a:xfrm>
+                    <a:prstGeom prst="rect">
+                      <a:avLst/>
+                    </a:prstGeom>
+                    <a:noFill/>
+                    <a:ln>
+                      <a:noFill/>
+                    </a:ln>
+                  </pic:spPr>
+                </pic:pic>
+              </a:graphicData>
+            </a:graphic>
+          </wp:inline>
+        </w:drawing>
+      </w:r>
+    </w:p>
+    <w:p>
+      <w:pPr>
+        <w:pStyle w:val="Titre3"/>
+      </w:pPr>
+      <w:bookmarkStart w:id="22" w:name="_Toc453141054"/>
+      <w:r>
+        <w:t>La page  d’</w:t>
+      </w:r>
+      <w:r>
+        <w:t>administration</w:t>
+      </w:r>
+      <w:bookmarkEnd w:id="22"/>
+      <w:r>
+        <w:t xml:space="preserve"> </w:t>
+      </w:r>
+    </w:p>
+    <w:p>
+      <w:pPr>
+        <w:pStyle w:val="Titre1"/>
+      </w:pPr>
+      <w:bookmarkStart w:id="23" w:name="_Toc453141055"/>
+      <w:r>
+        <w:t>Analyse organique</w:t>
+      </w:r>
+      <w:bookmarkEnd w:id="23"/>
+    </w:p>
+    <w:p>
+      <w:pPr>
+        <w:pStyle w:val="Titre2"/>
+      </w:pPr>
+      <w:bookmarkStart w:id="24" w:name="_Toc453141056"/>
+      <w:r>
+        <w:t>Structure du projet</w:t>
+      </w:r>
+      <w:bookmarkEnd w:id="24"/>
+    </w:p>
+    <w:p>
+      <w:r>
+        <w:t>Le projet sera élaboré selon le modèle MVC (modèle, vue, contrôleur). Le modèle va se présenter sous la forme d’une librairie de fonctions, le contrôleur va réunir les différents scripts de vérification de données et enfin la vue va contenir tous les fichiers qui vont contenir du code HTML.</w:t>
+      </w:r>
+    </w:p>
     <w:sectPr>
-      <w:headerReference w:type="default" r:id="rId21"/>
-      <w:footerReference w:type="default" r:id="rId22"/>
+      <w:headerReference w:type="default" r:id="rId29"/>
+      <w:footerReference w:type="default" r:id="rId30"/>
       <w:pgSz w:w="11906" w:h="16838"/>
       <w:pgMar w:top="1417" w:right="1417" w:bottom="1417" w:left="1417" w:header="708" w:footer="708" w:gutter="0"/>
       <w:pgNumType w:start="0"/>
@@ -3307,7 +3922,7 @@
       <w:rPr>
         <w:noProof/>
       </w:rPr>
-      <w:t>10</w:t>
+      <w:t>2</w:t>
     </w:r>
     <w:r>
       <w:fldChar w:fldCharType="end"/>
@@ -3315,27 +3930,14 @@
     <w:r>
       <w:t xml:space="preserve"> / </w:t>
     </w:r>
-    <w:r>
-      <w:fldChar w:fldCharType="begin"/>
-    </w:r>
-    <w:r>
-      <w:instrText xml:space="preserve"> NUMPAGES   \* MERGEFORMAT </w:instrText>
-    </w:r>
-    <w:r>
-      <w:fldChar w:fldCharType="separate"/>
-    </w:r>
-    <w:r>
-      <w:rPr>
-        <w:noProof/>
-      </w:rPr>
-      <w:t>10</w:t>
-    </w:r>
-    <w:r>
-      <w:rPr>
-        <w:noProof/>
-      </w:rPr>
-      <w:fldChar w:fldCharType="end"/>
-    </w:r>
+    <w:fldSimple w:instr=" NUMPAGES   \* MERGEFORMAT ">
+      <w:r>
+        <w:rPr>
+          <w:noProof/>
+        </w:rPr>
+        <w:t>12</w:t>
+      </w:r>
+    </w:fldSimple>
     <w:r>
       <w:tab/>
       <w:t>I.FA-P3B</w:t>
@@ -4079,6 +4681,22 @@
       <w:contextualSpacing/>
     </w:pPr>
   </w:style>
+  <w:style w:type="paragraph" w:customStyle="1" w:styleId="Default">
+    <w:name w:val="Default"/>
+    <w:rsid w:val="00236C6C"/>
+    <w:pPr>
+      <w:autoSpaceDE w:val="0"/>
+      <w:autoSpaceDN w:val="0"/>
+      <w:adjustRightInd w:val="0"/>
+      <w:spacing w:after="0" w:line="240" w:lineRule="auto"/>
+    </w:pPr>
+    <w:rPr>
+      <w:rFonts w:ascii="Arial" w:hAnsi="Arial" w:cs="Arial"/>
+      <w:color w:val="000000"/>
+      <w:sz w:val="24"/>
+      <w:szCs w:val="24"/>
+    </w:rPr>
+  </w:style>
 </w:styles>
 </file>
 
@@ -4554,6 +5172,22 @@
       <w:contextualSpacing/>
     </w:pPr>
   </w:style>
+  <w:style w:type="paragraph" w:customStyle="1" w:styleId="Default">
+    <w:name w:val="Default"/>
+    <w:rsid w:val="00236C6C"/>
+    <w:pPr>
+      <w:autoSpaceDE w:val="0"/>
+      <w:autoSpaceDN w:val="0"/>
+      <w:adjustRightInd w:val="0"/>
+      <w:spacing w:after="0" w:line="240" w:lineRule="auto"/>
+    </w:pPr>
+    <w:rPr>
+      <w:rFonts w:ascii="Arial" w:hAnsi="Arial" w:cs="Arial"/>
+      <w:color w:val="000000"/>
+      <w:sz w:val="24"/>
+      <w:szCs w:val="24"/>
+    </w:rPr>
+  </w:style>
 </w:styles>
 </file>
 
@@ -4587,38 +5221,6 @@
               <w:lang w:val="fr-FR"/>
             </w:rPr>
             <w:t>[Nom de la société]</w:t>
-          </w:r>
-        </w:p>
-      </w:docPartBody>
-    </w:docPart>
-    <w:docPart>
-      <w:docPartPr>
-        <w:name w:val="D93A21F946044F3A94BF4B80069D3C92"/>
-        <w:category>
-          <w:name w:val="Général"/>
-          <w:gallery w:val="placeholder"/>
-        </w:category>
-        <w:types>
-          <w:type w:val="bbPlcHdr"/>
-        </w:types>
-        <w:behaviors>
-          <w:behavior w:val="content"/>
-        </w:behaviors>
-        <w:guid w:val="{6DBA6050-9490-4179-949B-25339B6D1BE3}"/>
-      </w:docPartPr>
-      <w:docPartBody>
-        <w:p>
-          <w:pPr>
-            <w:pStyle w:val="D93A21F946044F3A94BF4B80069D3C92"/>
-          </w:pPr>
-          <w:r>
-            <w:rPr>
-              <w:rFonts w:asciiTheme="majorHAnsi" w:eastAsiaTheme="majorEastAsia" w:hAnsiTheme="majorHAnsi" w:cstheme="majorBidi"/>
-              <w:sz w:val="80"/>
-              <w:szCs w:val="80"/>
-              <w:lang w:val="fr-FR"/>
-            </w:rPr>
-            <w:t>[Titre du document]</w:t>
           </w:r>
         </w:p>
       </w:docPartBody>
@@ -4675,9 +5277,16 @@
     <w:panose1 w:val="020B0604030504040204"/>
     <w:charset w:val="00"/>
     <w:family w:val="swiss"/>
-    <w:notTrueType/>
     <w:pitch w:val="variable"/>
-    <w:sig w:usb0="00000003" w:usb1="00000000" w:usb2="00000000" w:usb3="00000000" w:csb0="00000001" w:csb1="00000000"/>
+    <w:sig w:usb0="E1002EFF" w:usb1="C000605B" w:usb2="00000029" w:usb3="00000000" w:csb0="000101FF" w:csb1="00000000"/>
+  </w:font>
+  <w:font w:name="Arial">
+    <w:altName w:val="Arial"/>
+    <w:panose1 w:val="020B0604020202020204"/>
+    <w:charset w:val="00"/>
+    <w:family w:val="swiss"/>
+    <w:pitch w:val="variable"/>
+    <w:sig w:usb0="E0002AFF" w:usb1="C0007843" w:usb2="00000009" w:usb3="00000000" w:csb0="000001FF" w:csb1="00000000"/>
   </w:font>
 </w:fonts>
 </file>
@@ -4704,6 +5313,7 @@
     <w:rsid w:val="00B6145C"/>
     <w:rsid w:val="00C04332"/>
     <w:rsid w:val="00CD192F"/>
+    <w:rsid w:val="00D82C29"/>
     <w:rsid w:val="00DE0DA9"/>
   </w:rsids>
   <m:mathPr>
@@ -5494,7 +6104,7 @@
 </file>
 
 <file path=customXml/itemProps2.xml><?xml version="1.0" encoding="utf-8"?>
-<ds:datastoreItem xmlns:ds="http://schemas.openxmlformats.org/officeDocument/2006/customXml" ds:itemID="{57AA0BD7-3D7F-4A48-B62A-77AADDFB7743}">
+<ds:datastoreItem xmlns:ds="http://schemas.openxmlformats.org/officeDocument/2006/customXml" ds:itemID="{9F160F9F-15E7-4E10-BE34-2342357CA341}">
   <ds:schemaRefs>
     <ds:schemaRef ds:uri="http://schemas.openxmlformats.org/officeDocument/2006/bibliography"/>
   </ds:schemaRefs>

</xml_diff>